<commit_message>
update graph on Fri, Apr 07, 2023  11:15:52 PM
</commit_message>
<xml_diff>
--- a/DSA/StriverSDESheet-Graph.docx
+++ b/DSA/StriverSDESheet-Graph.docx
@@ -761,6 +761,2171 @@
           <w:lang w:val="en-US"/>
         </w:rPr>
         <w:t xml:space="preserve"> Given an undirected graph with V vertices and E edges, check whether it contains any cycle or not.</w:t>
+      </w:r>
+    </w:p>
+    <w:p>
+      <w:pPr>
+        <w:rPr>
+          <w:lang w:val="en-US"/>
+        </w:rPr>
+      </w:pPr>
+      <w:r>
+        <w:rPr>
+          <w:b/>
+          <w:bCs/>
+          <w:lang w:val="en-US"/>
+        </w:rPr>
+        <w:t>Approach :</w:t>
+      </w:r>
+    </w:p>
+    <w:p>
+      <w:pPr>
+        <w:rPr>
+          <w:lang w:val="en-US"/>
+        </w:rPr>
+      </w:pPr>
+      <w:r>
+        <w:rPr>
+          <w:lang w:val="en-US"/>
+        </w:rPr>
+        <w:t xml:space="preserve">The intuition is that we start from a node, and start doing BFS level-wise, if somewhere down the line, we visit a single node twice, it means we came via two paths to end up at the same node. </w:t>
+      </w:r>
+    </w:p>
+    <w:p>
+      <w:pPr>
+        <w:rPr>
+          <w:lang w:val="en-US"/>
+        </w:rPr>
+      </w:pPr>
+      <w:r>
+        <w:rPr>
+          <w:lang w:val="en-US"/>
+        </w:rPr>
+        <w:t xml:space="preserve">Push the pair of the source node and its parent data (&lt;source, parent&gt;) in the queue, and mark the node as visited. </w:t>
+      </w:r>
+    </w:p>
+    <w:p>
+      <w:pPr>
+        <w:rPr>
+          <w:lang w:val="en-US"/>
+        </w:rPr>
+      </w:pPr>
+      <w:r>
+        <w:rPr>
+          <w:lang w:val="en-US"/>
+        </w:rPr>
+        <w:t>The case where neighbour is not a paraent and visited</w:t>
+      </w:r>
+      <w:r>
+        <w:rPr>
+          <w:lang w:val="en-US"/>
+        </w:rPr>
+        <w:t xml:space="preserve"> </w:t>
+      </w:r>
+      <w:r>
+        <w:rPr>
+          <w:lang w:val="en-US"/>
+        </w:rPr>
+        <w:t>already is the satisfactory condition for the cycle .</w:t>
+      </w:r>
+    </w:p>
+    <w:p>
+      <w:pPr>
+        <w:rPr>
+          <w:lang w:val="en-US"/>
+        </w:rPr>
+      </w:pPr>
+      <w:r>
+        <w:rPr>
+          <w:b/>
+          <w:bCs/>
+          <w:lang w:val="en-US"/>
+        </w:rPr>
+        <w:t xml:space="preserve">Time Complexity </w:t>
+      </w:r>
+      <w:r>
+        <w:rPr>
+          <w:b/>
+          <w:bCs/>
+          <w:lang w:val="en-US"/>
+        </w:rPr>
+        <w:t>:</w:t>
+      </w:r>
+      <w:r>
+        <w:rPr>
+          <w:b/>
+          <w:bCs/>
+          <w:lang w:val="en-US"/>
+        </w:rPr>
+        <w:t xml:space="preserve"> </w:t>
+      </w:r>
+      <w:r>
+        <w:rPr>
+          <w:lang w:val="en-US"/>
+        </w:rPr>
+        <w:t>O(V + E )</w:t>
+      </w:r>
+      <w:r>
+        <w:rPr>
+          <w:lang w:val="en-US"/>
+        </w:rPr>
+        <w:t xml:space="preserve"> , normal BFS traversal</w:t>
+      </w:r>
+    </w:p>
+    <w:p>
+      <w:pPr>
+        <w:pStyle w:val="Heading1"/>
+        <w:rPr>
+          <w:lang w:val="en-US"/>
+        </w:rPr>
+      </w:pPr>
+      <w:r>
+        <w:rPr>
+          <w:lang w:val="en-US"/>
+        </w:rPr>
+        <w:t>Detect Cycle in an Undirected Graph (using DFS)</w:t>
+      </w:r>
+    </w:p>
+    <w:p>
+      <w:pPr>
+        <w:rPr>
+          <w:lang w:val="en-US"/>
+        </w:rPr>
+      </w:pPr>
+      <w:r>
+        <w:rPr>
+          <w:b/>
+          <w:bCs/>
+          <w:lang w:val="en-US"/>
+        </w:rPr>
+        <w:t>Problem Statement:</w:t>
+      </w:r>
+      <w:r>
+        <w:rPr>
+          <w:lang w:val="en-US"/>
+        </w:rPr>
+        <w:t xml:space="preserve"> Given an undirected graph with V vertices and E edges, check whether it contains any cycle or not.</w:t>
+      </w:r>
+    </w:p>
+    <w:p>
+      <w:pPr>
+        <w:rPr>
+          <w:lang w:val="en-US"/>
+        </w:rPr>
+      </w:pPr>
+      <w:r>
+        <w:rPr>
+          <w:b/>
+          <w:bCs/>
+          <w:lang w:val="en-US"/>
+        </w:rPr>
+        <w:t xml:space="preserve">Approach : </w:t>
+      </w:r>
+      <w:r>
+        <w:rPr>
+          <w:lang w:val="en-US"/>
+        </w:rPr>
+        <w:t>The intuition is that we start from a source and go in-depth, and reach any node that has been previously visited in the past; it means there’s a cycle.</w:t>
+      </w:r>
+    </w:p>
+    <w:p>
+      <w:pPr>
+        <w:rPr>
+          <w:lang w:val="en-US"/>
+        </w:rPr>
+      </w:pPr>
+      <w:r>
+        <w:rPr>
+          <w:lang w:val="en-US"/>
+        </w:rPr>
+        <w:t xml:space="preserve">Same condition as above </w:t>
+      </w:r>
+      <w:r>
+        <w:rPr>
+          <w:lang w:val="en-US"/>
+        </w:rPr>
+        <w:t>, t</w:t>
+      </w:r>
+      <w:r>
+        <w:rPr>
+          <w:lang w:val="en-US"/>
+        </w:rPr>
+        <w:t>he case where neighbour is not a paraent and visited</w:t>
+      </w:r>
+      <w:r>
+        <w:rPr>
+          <w:lang w:val="en-US"/>
+        </w:rPr>
+        <w:t xml:space="preserve"> </w:t>
+      </w:r>
+      <w:r>
+        <w:rPr>
+          <w:lang w:val="en-US"/>
+        </w:rPr>
+        <w:t>already is the satisfactory condition for the cycle .</w:t>
+      </w:r>
+    </w:p>
+    <w:p>
+      <w:pPr>
+        <w:pStyle w:val="Heading1"/>
+        <w:rPr>
+          <w:lang w:val="en-US"/>
+        </w:rPr>
+      </w:pPr>
+      <w:r>
+        <w:rPr>
+          <w:lang w:val="en-US"/>
+        </w:rPr>
+        <w:t>Distance of Nearest Cell having 1</w:t>
+      </w:r>
+    </w:p>
+    <w:p>
+      <w:pPr>
+        <w:rPr>
+          <w:lang w:val="en-US"/>
+        </w:rPr>
+      </w:pPr>
+    </w:p>
+    <w:p>
+      <w:pPr>
+        <w:rPr>
+          <w:lang w:val="en-US"/>
+        </w:rPr>
+      </w:pPr>
+      <w:r>
+        <w:rPr>
+          <w:b/>
+          <w:bCs/>
+          <w:lang w:val="en-US"/>
+        </w:rPr>
+        <w:t>Problem Statement</w:t>
+      </w:r>
+      <w:r>
+        <w:rPr>
+          <w:lang w:val="en-US"/>
+        </w:rPr>
+        <w:t>: Given a binary grid of N*M. Find the distance of the nearest 1 in the grid for each cell.</w:t>
+      </w:r>
+    </w:p>
+    <w:p>
+      <w:pPr>
+        <w:rPr>
+          <w:lang w:val="en-US"/>
+        </w:rPr>
+      </w:pPr>
+      <w:r>
+        <w:rPr>
+          <w:lang w:val="en-US"/>
+        </w:rPr>
+        <w:t>The distance is calculated as |i1  – i2| + |j1 – j2|, where i1, j1 are the row number and column number of the current cell, and i2, j2 are the row number and column number of the nearest cell having value 1.</w:t>
+      </w:r>
+    </w:p>
+    <w:p>
+      <w:pPr>
+        <w:rPr>
+          <w:b/>
+          <w:bCs/>
+          <w:lang w:val="en-US"/>
+        </w:rPr>
+      </w:pPr>
+      <w:r>
+        <w:rPr>
+          <w:b/>
+          <w:bCs/>
+          <w:lang w:val="en-US"/>
+        </w:rPr>
+        <w:t>Input:</w:t>
+      </w:r>
+    </w:p>
+    <w:p>
+      <w:pPr>
+        <w:rPr>
+          <w:lang w:val="en-US"/>
+        </w:rPr>
+      </w:pPr>
+      <w:r>
+        <w:rPr>
+          <w:noProof/>
+        </w:rPr>
+        <w:drawing>
+          <wp:inline distT="0" distB="0" distL="0" distR="0">
+            <wp:extent cx="1895475" cy="1657350"/>
+            <wp:effectExtent l="0" t="0" r="9525" b="0"/>
+            <wp:docPr id="173213589" name="Picture 1"/>
+            <wp:cNvGraphicFramePr>
+              <a:graphicFrameLocks xmlns:a="http://schemas.openxmlformats.org/drawingml/2006/main" noChangeAspect="1"/>
+            </wp:cNvGraphicFramePr>
+            <a:graphic xmlns:a="http://schemas.openxmlformats.org/drawingml/2006/main">
+              <a:graphicData uri="http://schemas.openxmlformats.org/drawingml/2006/picture">
+                <pic:pic xmlns:pic="http://schemas.openxmlformats.org/drawingml/2006/picture">
+                  <pic:nvPicPr>
+                    <pic:cNvPr id="0" name="Picture 1"/>
+                    <pic:cNvPicPr>
+                      <a:picLocks noChangeAspect="1" noChangeArrowheads="1"/>
+                    </pic:cNvPicPr>
+                  </pic:nvPicPr>
+                  <pic:blipFill>
+                    <a:blip r:embed="rId5">
+                      <a:extLst>
+                        <a:ext uri="{28A0092B-C50C-407E-A947-70E740481C1C}">
+                          <a14:useLocalDpi xmlns:a14="http://schemas.microsoft.com/office/drawing/2010/main" val="0"/>
+                        </a:ext>
+                      </a:extLst>
+                    </a:blip>
+                    <a:srcRect/>
+                    <a:stretch>
+                      <a:fillRect/>
+                    </a:stretch>
+                  </pic:blipFill>
+                  <pic:spPr bwMode="auto">
+                    <a:xfrm>
+                      <a:off x="0" y="0"/>
+                      <a:ext cx="1895475" cy="1657350"/>
+                    </a:xfrm>
+                    <a:prstGeom prst="rect">
+                      <a:avLst/>
+                    </a:prstGeom>
+                    <a:noFill/>
+                    <a:ln>
+                      <a:noFill/>
+                    </a:ln>
+                  </pic:spPr>
+                </pic:pic>
+              </a:graphicData>
+            </a:graphic>
+          </wp:inline>
+        </w:drawing>
+      </w:r>
+    </w:p>
+    <w:p>
+      <w:pPr>
+        <w:rPr>
+          <w:b/>
+          <w:bCs/>
+          <w:lang w:val="en-US"/>
+        </w:rPr>
+      </w:pPr>
+      <w:r>
+        <w:rPr>
+          <w:b/>
+          <w:bCs/>
+          <w:lang w:val="en-US"/>
+        </w:rPr>
+        <w:t>Output:</w:t>
+      </w:r>
+    </w:p>
+    <w:p>
+      <w:pPr>
+        <w:rPr>
+          <w:b/>
+          <w:bCs/>
+          <w:lang w:val="en-US"/>
+        </w:rPr>
+      </w:pPr>
+      <w:r>
+        <w:rPr>
+          <w:noProof/>
+        </w:rPr>
+        <w:lastRenderedPageBreak/>
+        <w:drawing>
+          <wp:inline distT="0" distB="0" distL="0" distR="0">
+            <wp:extent cx="1962150" cy="1685925"/>
+            <wp:effectExtent l="0" t="0" r="0" b="9525"/>
+            <wp:docPr id="402648589" name="Picture 2"/>
+            <wp:cNvGraphicFramePr>
+              <a:graphicFrameLocks xmlns:a="http://schemas.openxmlformats.org/drawingml/2006/main" noChangeAspect="1"/>
+            </wp:cNvGraphicFramePr>
+            <a:graphic xmlns:a="http://schemas.openxmlformats.org/drawingml/2006/main">
+              <a:graphicData uri="http://schemas.openxmlformats.org/drawingml/2006/picture">
+                <pic:pic xmlns:pic="http://schemas.openxmlformats.org/drawingml/2006/picture">
+                  <pic:nvPicPr>
+                    <pic:cNvPr id="0" name="Picture 3"/>
+                    <pic:cNvPicPr>
+                      <a:picLocks noChangeAspect="1" noChangeArrowheads="1"/>
+                    </pic:cNvPicPr>
+                  </pic:nvPicPr>
+                  <pic:blipFill>
+                    <a:blip r:embed="rId6">
+                      <a:extLst>
+                        <a:ext uri="{28A0092B-C50C-407E-A947-70E740481C1C}">
+                          <a14:useLocalDpi xmlns:a14="http://schemas.microsoft.com/office/drawing/2010/main" val="0"/>
+                        </a:ext>
+                      </a:extLst>
+                    </a:blip>
+                    <a:srcRect/>
+                    <a:stretch>
+                      <a:fillRect/>
+                    </a:stretch>
+                  </pic:blipFill>
+                  <pic:spPr bwMode="auto">
+                    <a:xfrm>
+                      <a:off x="0" y="0"/>
+                      <a:ext cx="1962150" cy="1685925"/>
+                    </a:xfrm>
+                    <a:prstGeom prst="rect">
+                      <a:avLst/>
+                    </a:prstGeom>
+                    <a:noFill/>
+                    <a:ln>
+                      <a:noFill/>
+                    </a:ln>
+                  </pic:spPr>
+                </pic:pic>
+              </a:graphicData>
+            </a:graphic>
+          </wp:inline>
+        </w:drawing>
+      </w:r>
+    </w:p>
+    <w:p>
+      <w:pPr>
+        <w:rPr>
+          <w:b/>
+          <w:bCs/>
+          <w:lang w:val="en-US"/>
+        </w:rPr>
+      </w:pPr>
+    </w:p>
+    <w:p>
+      <w:pPr>
+        <w:rPr>
+          <w:b/>
+          <w:bCs/>
+          <w:lang w:val="en-US"/>
+        </w:rPr>
+      </w:pPr>
+      <w:r>
+        <w:rPr>
+          <w:b/>
+          <w:bCs/>
+          <w:lang w:val="en-US"/>
+        </w:rPr>
+        <w:t>Approach :</w:t>
+      </w:r>
+    </w:p>
+    <w:p>
+      <w:pPr>
+        <w:rPr>
+          <w:lang w:val="en-US"/>
+        </w:rPr>
+      </w:pPr>
+      <w:r>
+        <w:rPr>
+          <w:lang w:val="en-US"/>
+        </w:rPr>
+        <w:t xml:space="preserve">The intuition is that BFS will take a step from cells containing 1 and will reach out to all zeros that are at a distance of one. Apparently, we can say that the nearest 1 to the 0s is at a distance of one. Again if we take another step, we will reach the next set of zeros, for these zeros 1 is at a distance of two. If we continue the same, till we can go, we can reach all the 0’s possible. </w:t>
+      </w:r>
+    </w:p>
+    <w:p>
+      <w:pPr>
+        <w:rPr>
+          <w:lang w:val="en-US"/>
+        </w:rPr>
+      </w:pPr>
+      <w:r>
+        <w:rPr>
+          <w:lang w:val="en-US"/>
+        </w:rPr>
+        <w:t>We will choose the BFS algorithm as it moves step by step and we want all of them to traverse in a single step together so that we can have a minimum count with us.</w:t>
+      </w:r>
+    </w:p>
+    <w:p>
+      <w:pPr>
+        <w:rPr>
+          <w:lang w:val="en-US"/>
+        </w:rPr>
+      </w:pPr>
+      <w:r>
+        <w:rPr>
+          <w:lang w:val="en-US"/>
+        </w:rPr>
+        <w:t xml:space="preserve">In the BFS queue we shall take </w:t>
+      </w:r>
+      <w:r>
+        <w:rPr>
+          <w:lang w:val="en-US"/>
+        </w:rPr>
+        <w:t>(x, y , d</w:t>
+      </w:r>
+      <w:r>
+        <w:rPr>
+          <w:lang w:val="en-US"/>
+        </w:rPr>
+        <w:t>istance</w:t>
+      </w:r>
+      <w:r>
+        <w:rPr>
+          <w:lang w:val="en-US"/>
+        </w:rPr>
+        <w:t xml:space="preserve"> )</w:t>
+      </w:r>
+      <w:r>
+        <w:rPr>
+          <w:lang w:val="en-US"/>
+        </w:rPr>
+        <w:t xml:space="preserve"> as triplet datastructure.</w:t>
+      </w:r>
+    </w:p>
+    <w:p>
+      <w:pPr>
+        <w:rPr>
+          <w:lang w:val="en-US"/>
+        </w:rPr>
+      </w:pPr>
+      <w:r>
+        <w:rPr>
+          <w:b/>
+          <w:bCs/>
+          <w:lang w:val="en-US"/>
+        </w:rPr>
+        <w:t>Question :</w:t>
+      </w:r>
+      <w:r>
+        <w:rPr>
+          <w:lang w:val="en-US"/>
+        </w:rPr>
+        <w:t xml:space="preserve"> Why are we not considering diagonal sides while exploring </w:t>
+      </w:r>
+      <w:r>
+        <w:rPr>
+          <w:lang w:val="en-US"/>
+        </w:rPr>
+        <w:t xml:space="preserve">? </w:t>
+      </w:r>
+    </w:p>
+    <w:p>
+      <w:pPr>
+        <w:rPr>
+          <w:lang w:val="en-US"/>
+        </w:rPr>
+      </w:pPr>
+      <w:r>
+        <w:rPr>
+          <w:b/>
+          <w:bCs/>
+          <w:lang w:val="en-US"/>
+        </w:rPr>
+        <w:t>Answer :</w:t>
+      </w:r>
+      <w:r>
+        <w:rPr>
+          <w:lang w:val="en-US"/>
+        </w:rPr>
+        <w:t xml:space="preserve"> T</w:t>
+      </w:r>
+      <w:r>
+        <w:rPr>
+          <w:lang w:val="en-US"/>
+        </w:rPr>
+        <w:t xml:space="preserve">he </w:t>
+      </w:r>
+      <w:r>
+        <w:rPr>
+          <w:lang w:val="en-US"/>
+        </w:rPr>
+        <w:t>idea is</w:t>
+      </w:r>
+      <w:r>
+        <w:rPr>
+          <w:lang w:val="en-US"/>
+        </w:rPr>
+        <w:t xml:space="preserve"> to cover only th</w:t>
+      </w:r>
+      <w:r>
+        <w:rPr>
+          <w:lang w:val="en-US"/>
+        </w:rPr>
+        <w:t>e steps which are at a distance of 1, which are the ones nothing but adjacent to that in 4 directions.</w:t>
+      </w:r>
+    </w:p>
+    <w:p>
+      <w:pPr>
+        <w:rPr>
+          <w:lang w:val="en-US"/>
+        </w:rPr>
+      </w:pPr>
+      <w:r>
+        <w:rPr>
+          <w:b/>
+          <w:bCs/>
+          <w:lang w:val="en-US"/>
+        </w:rPr>
+        <w:t>Time Complexity:</w:t>
+      </w:r>
+      <w:r>
+        <w:rPr>
+          <w:b/>
+          <w:bCs/>
+          <w:lang w:val="en-US"/>
+        </w:rPr>
+        <w:t xml:space="preserve"> </w:t>
+      </w:r>
+      <w:r>
+        <w:rPr>
+          <w:lang w:val="en-US"/>
+        </w:rPr>
+        <w:t>For the worst case, the BFS function will be called for (N x M) nodes</w:t>
+      </w:r>
+      <w:r>
+        <w:rPr>
+          <w:lang w:val="en-US"/>
+        </w:rPr>
+        <w:t>.</w:t>
+      </w:r>
+    </w:p>
+    <w:p>
+      <w:pPr>
+        <w:pStyle w:val="Heading1"/>
+        <w:rPr>
+          <w:lang w:val="en-US"/>
+        </w:rPr>
+      </w:pPr>
+      <w:r>
+        <w:rPr>
+          <w:lang w:val="en-US"/>
+        </w:rPr>
+        <w:t>Surrounded Regions | Replace O’s with X’s</w:t>
+      </w:r>
+    </w:p>
+    <w:p>
+      <w:pPr>
+        <w:rPr>
+          <w:lang w:val="en-US"/>
+        </w:rPr>
+      </w:pPr>
+      <w:r>
+        <w:rPr>
+          <w:b/>
+          <w:bCs/>
+          <w:lang w:val="en-US"/>
+        </w:rPr>
+        <w:t>Problem Statement:</w:t>
+      </w:r>
+      <w:r>
+        <w:rPr>
+          <w:lang w:val="en-US"/>
+        </w:rPr>
+        <w:t xml:space="preserve"> Given a matrix mat of size N x M where every element is either ‘O’ or ‘X’. Replace all ‘O’ with ‘X’ that is surrounded by ‘X’. An ‘O’ (or a set of ‘O’) is considered to be surrounded by ‘X’ if there are ‘X’ at locations just below, just above just left, and just right of it.</w:t>
+      </w:r>
+    </w:p>
+    <w:p>
+      <w:pPr>
+        <w:rPr>
+          <w:lang w:val="en-US"/>
+        </w:rPr>
+      </w:pPr>
+      <w:r>
+        <w:rPr>
+          <w:lang w:val="en-US"/>
+        </w:rPr>
+        <w:t xml:space="preserve">Input : </w:t>
+      </w:r>
+    </w:p>
+    <w:p>
+      <w:pPr>
+        <w:rPr>
+          <w:lang w:val="en-US"/>
+        </w:rPr>
+      </w:pPr>
+      <w:r>
+        <w:rPr>
+          <w:noProof/>
+        </w:rPr>
+        <w:lastRenderedPageBreak/>
+        <w:drawing>
+          <wp:inline distT="0" distB="0" distL="0" distR="0">
+            <wp:extent cx="2724150" cy="2790825"/>
+            <wp:effectExtent l="0" t="0" r="0" b="9525"/>
+            <wp:docPr id="230919038" name="Picture 1"/>
+            <wp:cNvGraphicFramePr>
+              <a:graphicFrameLocks xmlns:a="http://schemas.openxmlformats.org/drawingml/2006/main" noChangeAspect="1"/>
+            </wp:cNvGraphicFramePr>
+            <a:graphic xmlns:a="http://schemas.openxmlformats.org/drawingml/2006/main">
+              <a:graphicData uri="http://schemas.openxmlformats.org/drawingml/2006/picture">
+                <pic:pic xmlns:pic="http://schemas.openxmlformats.org/drawingml/2006/picture">
+                  <pic:nvPicPr>
+                    <pic:cNvPr id="0" name="Picture 1"/>
+                    <pic:cNvPicPr>
+                      <a:picLocks noChangeAspect="1" noChangeArrowheads="1"/>
+                    </pic:cNvPicPr>
+                  </pic:nvPicPr>
+                  <pic:blipFill>
+                    <a:blip r:embed="rId7">
+                      <a:extLst>
+                        <a:ext uri="{28A0092B-C50C-407E-A947-70E740481C1C}">
+                          <a14:useLocalDpi xmlns:a14="http://schemas.microsoft.com/office/drawing/2010/main" val="0"/>
+                        </a:ext>
+                      </a:extLst>
+                    </a:blip>
+                    <a:srcRect/>
+                    <a:stretch>
+                      <a:fillRect/>
+                    </a:stretch>
+                  </pic:blipFill>
+                  <pic:spPr bwMode="auto">
+                    <a:xfrm>
+                      <a:off x="0" y="0"/>
+                      <a:ext cx="2724150" cy="2790825"/>
+                    </a:xfrm>
+                    <a:prstGeom prst="rect">
+                      <a:avLst/>
+                    </a:prstGeom>
+                    <a:noFill/>
+                    <a:ln>
+                      <a:noFill/>
+                    </a:ln>
+                  </pic:spPr>
+                </pic:pic>
+              </a:graphicData>
+            </a:graphic>
+          </wp:inline>
+        </w:drawing>
+      </w:r>
+    </w:p>
+    <w:p>
+      <w:pPr>
+        <w:rPr>
+          <w:lang w:val="en-US"/>
+        </w:rPr>
+      </w:pPr>
+    </w:p>
+    <w:p>
+      <w:pPr>
+        <w:rPr>
+          <w:lang w:val="en-US"/>
+        </w:rPr>
+      </w:pPr>
+      <w:r>
+        <w:rPr>
+          <w:lang w:val="en-US"/>
+        </w:rPr>
+        <w:t xml:space="preserve">Output : </w:t>
+      </w:r>
+    </w:p>
+    <w:p>
+      <w:pPr>
+        <w:rPr>
+          <w:lang w:val="en-US"/>
+        </w:rPr>
+      </w:pPr>
+      <w:r>
+        <w:rPr>
+          <w:noProof/>
+        </w:rPr>
+        <w:drawing>
+          <wp:inline distT="0" distB="0" distL="0" distR="0">
+            <wp:extent cx="2790825" cy="2781300"/>
+            <wp:effectExtent l="0" t="0" r="9525" b="0"/>
+            <wp:docPr id="22616866" name="Picture 2"/>
+            <wp:cNvGraphicFramePr>
+              <a:graphicFrameLocks xmlns:a="http://schemas.openxmlformats.org/drawingml/2006/main" noChangeAspect="1"/>
+            </wp:cNvGraphicFramePr>
+            <a:graphic xmlns:a="http://schemas.openxmlformats.org/drawingml/2006/main">
+              <a:graphicData uri="http://schemas.openxmlformats.org/drawingml/2006/picture">
+                <pic:pic xmlns:pic="http://schemas.openxmlformats.org/drawingml/2006/picture">
+                  <pic:nvPicPr>
+                    <pic:cNvPr id="0" name="Picture 3"/>
+                    <pic:cNvPicPr>
+                      <a:picLocks noChangeAspect="1" noChangeArrowheads="1"/>
+                    </pic:cNvPicPr>
+                  </pic:nvPicPr>
+                  <pic:blipFill>
+                    <a:blip r:embed="rId8">
+                      <a:extLst>
+                        <a:ext uri="{28A0092B-C50C-407E-A947-70E740481C1C}">
+                          <a14:useLocalDpi xmlns:a14="http://schemas.microsoft.com/office/drawing/2010/main" val="0"/>
+                        </a:ext>
+                      </a:extLst>
+                    </a:blip>
+                    <a:srcRect/>
+                    <a:stretch>
+                      <a:fillRect/>
+                    </a:stretch>
+                  </pic:blipFill>
+                  <pic:spPr bwMode="auto">
+                    <a:xfrm>
+                      <a:off x="0" y="0"/>
+                      <a:ext cx="2790825" cy="2781300"/>
+                    </a:xfrm>
+                    <a:prstGeom prst="rect">
+                      <a:avLst/>
+                    </a:prstGeom>
+                    <a:noFill/>
+                    <a:ln>
+                      <a:noFill/>
+                    </a:ln>
+                  </pic:spPr>
+                </pic:pic>
+              </a:graphicData>
+            </a:graphic>
+          </wp:inline>
+        </w:drawing>
+      </w:r>
+    </w:p>
+    <w:p>
+      <w:pPr>
+        <w:rPr>
+          <w:lang w:val="en-US"/>
+        </w:rPr>
+      </w:pPr>
+    </w:p>
+    <w:p>
+      <w:pPr>
+        <w:rPr>
+          <w:lang w:val="en-US"/>
+        </w:rPr>
+      </w:pPr>
+      <w:r>
+        <w:rPr>
+          <w:b/>
+          <w:bCs/>
+          <w:lang w:val="en-US"/>
+        </w:rPr>
+        <w:t xml:space="preserve">Approach : </w:t>
+      </w:r>
+    </w:p>
+    <w:p>
+      <w:pPr>
+        <w:rPr>
+          <w:lang w:val="en-US"/>
+        </w:rPr>
+      </w:pPr>
+      <w:r>
+        <w:rPr>
+          <w:lang w:val="en-US"/>
+        </w:rPr>
+        <w:t xml:space="preserve">The boundary elements in the matrix cannot be replaced with ‘X’ as they are not surrounded by ‘X’ from all 4 directions. This means if ‘O’ (or a set of ‘O’) is connected to a boundary ‘O’ then it can’t be replaced with ‘X’. </w:t>
+      </w:r>
+    </w:p>
+    <w:p>
+      <w:pPr>
+        <w:rPr>
+          <w:lang w:val="en-US"/>
+        </w:rPr>
+      </w:pPr>
+      <w:r>
+        <w:rPr>
+          <w:lang w:val="en-US"/>
+        </w:rPr>
+        <w:t>The intuition is that we start from boundary elements having ‘O’ and go through its neighboring Os in 4 directions and mark them as visited to avoid replacing them with ‘X’.</w:t>
+      </w:r>
+    </w:p>
+    <w:p>
+      <w:pPr>
+        <w:rPr>
+          <w:lang w:val="en-US"/>
+        </w:rPr>
+      </w:pPr>
+      <w:r>
+        <w:rPr>
+          <w:b/>
+          <w:bCs/>
+          <w:lang w:val="en-US"/>
+        </w:rPr>
+        <w:t>Time Complexity :</w:t>
+      </w:r>
+      <w:r>
+        <w:rPr>
+          <w:lang w:val="en-US"/>
+        </w:rPr>
+        <w:t xml:space="preserve"> </w:t>
+      </w:r>
+      <w:r>
+        <w:rPr>
+          <w:lang w:val="en-US"/>
+        </w:rPr>
+        <w:t>For the worst case, every element will be marked as ‘O’ in the matrix, and the DFS function will be called for (N x M) nodes</w:t>
+      </w:r>
+      <w:r>
+        <w:rPr>
+          <w:lang w:val="en-US"/>
+        </w:rPr>
+        <w:t>.</w:t>
+      </w:r>
+    </w:p>
+    <w:p>
+      <w:pPr>
+        <w:rPr>
+          <w:lang w:val="en-US"/>
+        </w:rPr>
+      </w:pPr>
+    </w:p>
+    <w:p>
+      <w:pPr>
+        <w:rPr>
+          <w:lang w:val="en-US"/>
+        </w:rPr>
+      </w:pPr>
+    </w:p>
+    <w:p>
+      <w:pPr>
+        <w:pStyle w:val="Heading1"/>
+        <w:rPr>
+          <w:lang w:val="en-US"/>
+        </w:rPr>
+      </w:pPr>
+      <w:r>
+        <w:rPr>
+          <w:lang w:val="en-US"/>
+        </w:rPr>
+        <w:lastRenderedPageBreak/>
+        <w:t>Number of Enclaves</w:t>
+      </w:r>
+    </w:p>
+    <w:p>
+      <w:pPr>
+        <w:rPr>
+          <w:lang w:val="en-US"/>
+        </w:rPr>
+      </w:pPr>
+      <w:r>
+        <w:rPr>
+          <w:b/>
+          <w:bCs/>
+          <w:lang w:val="en-US"/>
+        </w:rPr>
+        <w:t>Problem Statement:</w:t>
+      </w:r>
+      <w:r>
+        <w:rPr>
+          <w:lang w:val="en-US"/>
+        </w:rPr>
+        <w:t xml:space="preserve"> You are given an N x M binary matrix grid, where 0 represents a sea cell and 1 represents a land cell. A move consists of walking from one land cell to another adjacent (4-directionally) land cell or walking off the boundary of the grid. Find the number of land cells in the grid for which we cannot walk off the boundary of the grid in any number of moves.</w:t>
+      </w:r>
+    </w:p>
+    <w:p>
+      <w:pPr>
+        <w:rPr>
+          <w:lang w:val="en-US"/>
+        </w:rPr>
+      </w:pPr>
+      <w:r>
+        <w:rPr>
+          <w:b/>
+          <w:bCs/>
+          <w:lang w:val="en-US"/>
+        </w:rPr>
+        <w:t>Input:</w:t>
+      </w:r>
+    </w:p>
+    <w:p>
+      <w:pPr>
+        <w:rPr>
+          <w:lang w:val="en-US"/>
+        </w:rPr>
+      </w:pPr>
+      <w:r>
+        <w:rPr>
+          <w:noProof/>
+        </w:rPr>
+        <w:drawing>
+          <wp:inline distT="0" distB="0" distL="0" distR="0">
+            <wp:extent cx="2371725" cy="1838325"/>
+            <wp:effectExtent l="0" t="0" r="9525" b="9525"/>
+            <wp:docPr id="1336516613" name="Picture 3"/>
+            <wp:cNvGraphicFramePr>
+              <a:graphicFrameLocks xmlns:a="http://schemas.openxmlformats.org/drawingml/2006/main" noChangeAspect="1"/>
+            </wp:cNvGraphicFramePr>
+            <a:graphic xmlns:a="http://schemas.openxmlformats.org/drawingml/2006/main">
+              <a:graphicData uri="http://schemas.openxmlformats.org/drawingml/2006/picture">
+                <pic:pic xmlns:pic="http://schemas.openxmlformats.org/drawingml/2006/picture">
+                  <pic:nvPicPr>
+                    <pic:cNvPr id="0" name="Picture 5"/>
+                    <pic:cNvPicPr>
+                      <a:picLocks noChangeAspect="1" noChangeArrowheads="1"/>
+                    </pic:cNvPicPr>
+                  </pic:nvPicPr>
+                  <pic:blipFill>
+                    <a:blip r:embed="rId9">
+                      <a:extLst>
+                        <a:ext uri="{28A0092B-C50C-407E-A947-70E740481C1C}">
+                          <a14:useLocalDpi xmlns:a14="http://schemas.microsoft.com/office/drawing/2010/main" val="0"/>
+                        </a:ext>
+                      </a:extLst>
+                    </a:blip>
+                    <a:srcRect/>
+                    <a:stretch>
+                      <a:fillRect/>
+                    </a:stretch>
+                  </pic:blipFill>
+                  <pic:spPr bwMode="auto">
+                    <a:xfrm>
+                      <a:off x="0" y="0"/>
+                      <a:ext cx="2371725" cy="1838325"/>
+                    </a:xfrm>
+                    <a:prstGeom prst="rect">
+                      <a:avLst/>
+                    </a:prstGeom>
+                    <a:noFill/>
+                    <a:ln>
+                      <a:noFill/>
+                    </a:ln>
+                  </pic:spPr>
+                </pic:pic>
+              </a:graphicData>
+            </a:graphic>
+          </wp:inline>
+        </w:drawing>
+      </w:r>
+    </w:p>
+    <w:p>
+      <w:pPr>
+        <w:rPr>
+          <w:lang w:val="en-US"/>
+        </w:rPr>
+      </w:pPr>
+      <w:r>
+        <w:rPr>
+          <w:b/>
+          <w:bCs/>
+          <w:lang w:val="en-US"/>
+        </w:rPr>
+        <w:t>Output :</w:t>
+      </w:r>
+      <w:r>
+        <w:rPr>
+          <w:lang w:val="en-US"/>
+        </w:rPr>
+        <w:t xml:space="preserve"> </w:t>
+      </w:r>
+      <w:r>
+        <w:rPr>
+          <w:lang w:val="en-US"/>
+        </w:rPr>
+        <w:t>3</w:t>
+      </w:r>
+      <w:r>
+        <w:rPr>
+          <w:lang w:val="en-US"/>
+        </w:rPr>
+        <w:t xml:space="preserve"> (from the highlighted 3 cells , we can not walkout of the </w:t>
+      </w:r>
+      <w:r>
+        <w:rPr>
+          <w:lang w:val="en-US"/>
+        </w:rPr>
+        <w:t>grid</w:t>
+      </w:r>
+      <w:r>
+        <w:rPr>
+          <w:lang w:val="en-US"/>
+        </w:rPr>
+        <w:t xml:space="preserve"> )</w:t>
+      </w:r>
+    </w:p>
+    <w:p>
+      <w:pPr>
+        <w:rPr>
+          <w:lang w:val="en-US"/>
+        </w:rPr>
+      </w:pPr>
+      <w:r>
+        <w:rPr>
+          <w:noProof/>
+        </w:rPr>
+        <w:drawing>
+          <wp:inline distT="0" distB="0" distL="0" distR="0">
+            <wp:extent cx="2324100" cy="1876425"/>
+            <wp:effectExtent l="0" t="0" r="0" b="9525"/>
+            <wp:docPr id="944966427" name="Picture 4"/>
+            <wp:cNvGraphicFramePr>
+              <a:graphicFrameLocks xmlns:a="http://schemas.openxmlformats.org/drawingml/2006/main" noChangeAspect="1"/>
+            </wp:cNvGraphicFramePr>
+            <a:graphic xmlns:a="http://schemas.openxmlformats.org/drawingml/2006/main">
+              <a:graphicData uri="http://schemas.openxmlformats.org/drawingml/2006/picture">
+                <pic:pic xmlns:pic="http://schemas.openxmlformats.org/drawingml/2006/picture">
+                  <pic:nvPicPr>
+                    <pic:cNvPr id="0" name="Picture 7"/>
+                    <pic:cNvPicPr>
+                      <a:picLocks noChangeAspect="1" noChangeArrowheads="1"/>
+                    </pic:cNvPicPr>
+                  </pic:nvPicPr>
+                  <pic:blipFill>
+                    <a:blip r:embed="rId10">
+                      <a:extLst>
+                        <a:ext uri="{28A0092B-C50C-407E-A947-70E740481C1C}">
+                          <a14:useLocalDpi xmlns:a14="http://schemas.microsoft.com/office/drawing/2010/main" val="0"/>
+                        </a:ext>
+                      </a:extLst>
+                    </a:blip>
+                    <a:srcRect/>
+                    <a:stretch>
+                      <a:fillRect/>
+                    </a:stretch>
+                  </pic:blipFill>
+                  <pic:spPr bwMode="auto">
+                    <a:xfrm>
+                      <a:off x="0" y="0"/>
+                      <a:ext cx="2324100" cy="1876425"/>
+                    </a:xfrm>
+                    <a:prstGeom prst="rect">
+                      <a:avLst/>
+                    </a:prstGeom>
+                    <a:noFill/>
+                    <a:ln>
+                      <a:noFill/>
+                    </a:ln>
+                  </pic:spPr>
+                </pic:pic>
+              </a:graphicData>
+            </a:graphic>
+          </wp:inline>
+        </w:drawing>
+      </w:r>
+    </w:p>
+    <w:p>
+      <w:pPr>
+        <w:rPr>
+          <w:b/>
+          <w:bCs/>
+          <w:lang w:val="en-US"/>
+        </w:rPr>
+      </w:pPr>
+      <w:r>
+        <w:rPr>
+          <w:b/>
+          <w:bCs/>
+          <w:lang w:val="en-US"/>
+        </w:rPr>
+        <w:t xml:space="preserve">Approach : </w:t>
+      </w:r>
+    </w:p>
+    <w:p>
+      <w:pPr>
+        <w:rPr>
+          <w:lang w:val="en-US"/>
+        </w:rPr>
+      </w:pPr>
+      <w:r>
+        <w:rPr>
+          <w:lang w:val="en-US"/>
+        </w:rPr>
+        <w:t xml:space="preserve">The land cells present in the boundary cannot be counted in the answer as we will walk off the boundary of the grid. Also, land cells connected to the boundary land cell can never be the answer. </w:t>
+      </w:r>
+    </w:p>
+    <w:p>
+      <w:pPr>
+        <w:rPr>
+          <w:lang w:val="en-US"/>
+        </w:rPr>
+      </w:pPr>
+      <w:r>
+        <w:rPr>
+          <w:lang w:val="en-US"/>
+        </w:rPr>
+        <w:t>The intuition is that we need to figure out the boundary land cells, go through their connected land cells and mark them as visited. The sum of all the remaining land cells will be the answer.</w:t>
+      </w:r>
+    </w:p>
+    <w:p>
+      <w:pPr>
+        <w:rPr>
+          <w:lang w:val="en-US"/>
+        </w:rPr>
+      </w:pPr>
+      <w:r>
+        <w:rPr>
+          <w:b/>
+          <w:bCs/>
+          <w:lang w:val="en-US"/>
+        </w:rPr>
+        <w:t>Time Complexity :</w:t>
+      </w:r>
+      <w:r>
+        <w:rPr>
+          <w:lang w:val="en-US"/>
+        </w:rPr>
+        <w:t xml:space="preserve"> </w:t>
+      </w:r>
+      <w:r>
+        <w:rPr>
+          <w:lang w:val="en-US"/>
+        </w:rPr>
+        <w:t xml:space="preserve">For the worst case, every element will be marked as </w:t>
+      </w:r>
+      <w:r>
+        <w:rPr>
+          <w:lang w:val="en-US"/>
+        </w:rPr>
+        <w:t>visited</w:t>
+      </w:r>
+      <w:r>
+        <w:rPr>
+          <w:lang w:val="en-US"/>
+        </w:rPr>
+        <w:t xml:space="preserve"> in the matrix, and the DFS function will be called for (N x M) nodes</w:t>
+      </w:r>
+      <w:r>
+        <w:rPr>
+          <w:lang w:val="en-US"/>
+        </w:rPr>
+        <w:t>.</w:t>
+      </w:r>
+    </w:p>
+    <w:p>
+      <w:pPr>
+        <w:pStyle w:val="Heading1"/>
+        <w:rPr>
+          <w:lang w:val="en-US"/>
+        </w:rPr>
+      </w:pPr>
+      <w:r>
+        <w:rPr>
+          <w:lang w:val="en-US"/>
+        </w:rPr>
+        <w:t>Word Ladder – I</w:t>
+      </w:r>
+    </w:p>
+    <w:p>
+      <w:pPr>
+        <w:rPr>
+          <w:lang w:val="en-US"/>
+        </w:rPr>
+      </w:pPr>
+      <w:r>
+        <w:rPr>
+          <w:lang w:val="en-US"/>
+        </w:rPr>
+        <w:t>Given are the two distinct words startWord and targetWord, and a list denoting wordList of unique words of equal lengths. Find the length of the shortest transformation sequence from startWord to targetWord.</w:t>
+      </w:r>
+    </w:p>
+    <w:p>
+      <w:pPr>
+        <w:rPr>
+          <w:lang w:val="en-US"/>
+        </w:rPr>
+      </w:pPr>
+    </w:p>
+    <w:p>
+      <w:pPr>
+        <w:rPr>
+          <w:lang w:val="en-US"/>
+        </w:rPr>
+      </w:pPr>
+      <w:r>
+        <w:rPr>
+          <w:lang w:val="en-US"/>
+        </w:rPr>
+        <w:t>In this problem statement, we need to keep the following conditions in mind:</w:t>
+      </w:r>
+    </w:p>
+    <w:p>
+      <w:pPr>
+        <w:rPr>
+          <w:lang w:val="en-US"/>
+        </w:rPr>
+      </w:pPr>
+    </w:p>
+    <w:p>
+      <w:pPr>
+        <w:pStyle w:val="ListParagraph"/>
+        <w:numPr>
+          <w:ilvl w:val="0"/>
+          <w:numId w:val="5"/>
+        </w:numPr>
+        <w:rPr>
+          <w:lang w:val="en-US"/>
+        </w:rPr>
+      </w:pPr>
+      <w:r>
+        <w:rPr>
+          <w:lang w:val="en-US"/>
+        </w:rPr>
+        <w:t>A word can only consist of lowercase characters.</w:t>
+      </w:r>
+    </w:p>
+    <w:p>
+      <w:pPr>
+        <w:pStyle w:val="ListParagraph"/>
+        <w:numPr>
+          <w:ilvl w:val="0"/>
+          <w:numId w:val="5"/>
+        </w:numPr>
+        <w:rPr>
+          <w:lang w:val="en-US"/>
+        </w:rPr>
+      </w:pPr>
+      <w:r>
+        <w:rPr>
+          <w:lang w:val="en-US"/>
+        </w:rPr>
+        <w:t>Only one letter can be changed in each transformation.</w:t>
+      </w:r>
+    </w:p>
+    <w:p>
+      <w:pPr>
+        <w:pStyle w:val="ListParagraph"/>
+        <w:numPr>
+          <w:ilvl w:val="0"/>
+          <w:numId w:val="5"/>
+        </w:numPr>
+        <w:rPr>
+          <w:lang w:val="en-US"/>
+        </w:rPr>
+      </w:pPr>
+      <w:r>
+        <w:rPr>
+          <w:lang w:val="en-US"/>
+        </w:rPr>
+        <w:t>Each transformed word must exist in the wordList including the targetWord.</w:t>
+      </w:r>
+    </w:p>
+    <w:p>
+      <w:pPr>
+        <w:pStyle w:val="ListParagraph"/>
+        <w:numPr>
+          <w:ilvl w:val="0"/>
+          <w:numId w:val="5"/>
+        </w:numPr>
+        <w:rPr>
+          <w:lang w:val="en-US"/>
+        </w:rPr>
+      </w:pPr>
+      <w:r>
+        <w:rPr>
+          <w:lang w:val="en-US"/>
+        </w:rPr>
+        <w:t>startWord may or may not be part of the wordList</w:t>
+      </w:r>
+    </w:p>
+    <w:p>
+      <w:pPr>
+        <w:rPr>
+          <w:lang w:val="en-US"/>
+        </w:rPr>
+      </w:pPr>
+      <w:r>
+        <w:rPr>
+          <w:lang w:val="en-US"/>
+        </w:rPr>
+        <w:t>Note:  If there’s no possible way to transform the sequence from startWord to targetWord return 0.</w:t>
+      </w:r>
+    </w:p>
+    <w:p>
+      <w:pPr>
+        <w:rPr>
+          <w:lang w:val="en-US"/>
+        </w:rPr>
+      </w:pPr>
+      <w:r>
+        <w:rPr>
+          <w:lang w:val="en-US"/>
+        </w:rPr>
+        <w:t>Example 1:</w:t>
+      </w:r>
+    </w:p>
+    <w:p>
+      <w:pPr>
+        <w:rPr>
+          <w:lang w:val="en-US"/>
+        </w:rPr>
+      </w:pPr>
+    </w:p>
+    <w:p>
+      <w:pPr>
+        <w:rPr>
+          <w:lang w:val="en-US"/>
+        </w:rPr>
+      </w:pPr>
+      <w:r>
+        <w:rPr>
+          <w:lang w:val="en-US"/>
+        </w:rPr>
+        <w:t>Input:</w:t>
+      </w:r>
+    </w:p>
+    <w:p>
+      <w:pPr>
+        <w:rPr>
+          <w:lang w:val="en-US"/>
+        </w:rPr>
+      </w:pPr>
+      <w:r>
+        <w:rPr>
+          <w:lang w:val="en-US"/>
+        </w:rPr>
+        <w:t>wordList = {"des","der","dfr","dgt","dfs"}</w:t>
+      </w:r>
+    </w:p>
+    <w:p>
+      <w:pPr>
+        <w:rPr>
+          <w:lang w:val="en-US"/>
+        </w:rPr>
+      </w:pPr>
+      <w:r>
+        <w:rPr>
+          <w:lang w:val="en-US"/>
+        </w:rPr>
+        <w:t>startWord = "der", targetWord = "dfs"</w:t>
+      </w:r>
+    </w:p>
+    <w:p>
+      <w:pPr>
+        <w:rPr>
+          <w:lang w:val="en-US"/>
+        </w:rPr>
+      </w:pPr>
+      <w:r>
+        <w:rPr>
+          <w:lang w:val="en-US"/>
+        </w:rPr>
+        <w:t>Output:</w:t>
+      </w:r>
+    </w:p>
+    <w:p>
+      <w:pPr>
+        <w:rPr>
+          <w:lang w:val="en-US"/>
+        </w:rPr>
+      </w:pPr>
+      <w:r>
+        <w:rPr>
+          <w:lang w:val="en-US"/>
+        </w:rPr>
+        <w:t>3</w:t>
+      </w:r>
+    </w:p>
+    <w:p>
+      <w:pPr>
+        <w:rPr>
+          <w:lang w:val="en-US"/>
+        </w:rPr>
+      </w:pPr>
+      <w:r>
+        <w:rPr>
+          <w:lang w:val="en-US"/>
+        </w:rPr>
+        <w:drawing>
+          <wp:inline distT="0" distB="0" distL="0" distR="0" wp14:anchorId="68A867EF" wp14:editId="376FB990">
+            <wp:extent cx="5731510" cy="2436495"/>
+            <wp:effectExtent l="0" t="0" r="2540" b="1905"/>
+            <wp:docPr id="1300977530" name="Picture 1"/>
+            <wp:cNvGraphicFramePr>
+              <a:graphicFrameLocks xmlns:a="http://schemas.openxmlformats.org/drawingml/2006/main" noChangeAspect="1"/>
+            </wp:cNvGraphicFramePr>
+            <a:graphic xmlns:a="http://schemas.openxmlformats.org/drawingml/2006/main">
+              <a:graphicData uri="http://schemas.openxmlformats.org/drawingml/2006/picture">
+                <pic:pic xmlns:pic="http://schemas.openxmlformats.org/drawingml/2006/picture">
+                  <pic:nvPicPr>
+                    <pic:cNvPr id="1300977530" name=""/>
+                    <pic:cNvPicPr/>
+                  </pic:nvPicPr>
+                  <pic:blipFill>
+                    <a:blip r:embed="rId11"/>
+                    <a:stretch>
+                      <a:fillRect/>
+                    </a:stretch>
+                  </pic:blipFill>
+                  <pic:spPr>
+                    <a:xfrm>
+                      <a:off x="0" y="0"/>
+                      <a:ext cx="5731510" cy="2436495"/>
+                    </a:xfrm>
+                    <a:prstGeom prst="rect">
+                      <a:avLst/>
+                    </a:prstGeom>
+                  </pic:spPr>
+                </pic:pic>
+              </a:graphicData>
+            </a:graphic>
+          </wp:inline>
+        </w:drawing>
+      </w:r>
+    </w:p>
+    <w:p>
+      <w:pPr>
+        <w:rPr>
+          <w:lang w:val="en-US"/>
+        </w:rPr>
+      </w:pPr>
+      <w:r>
+        <w:rPr>
+          <w:lang w:val="en-US"/>
+        </w:rPr>
+        <w:t xml:space="preserve">Explanation: </w:t>
+      </w:r>
+    </w:p>
+    <w:p>
+      <w:pPr>
+        <w:rPr>
+          <w:lang w:val="en-US"/>
+        </w:rPr>
+      </w:pPr>
+      <w:r>
+        <w:rPr>
+          <w:lang w:val="en-US"/>
+        </w:rPr>
+        <w:t xml:space="preserve">The length of the smallest transformation sequence from "der" to </w:t>
+      </w:r>
+    </w:p>
+    <w:p>
+      <w:pPr>
+        <w:rPr>
+          <w:lang w:val="en-US"/>
+        </w:rPr>
+      </w:pPr>
+      <w:r>
+        <w:rPr>
+          <w:lang w:val="en-US"/>
+        </w:rPr>
+        <w:t>"dfs" is 3 i.e. "der" -&gt; (replace ‘e’ by ‘f’) -&gt; "dfr" -&gt; (replace ‘r’ by ‘s’)  -&gt; "dfs". So, it takes 3 different strings for us to reach the targetWord. Each of these strings are present in the wordList.</w:t>
+      </w:r>
+    </w:p>
+    <w:p>
+      <w:pPr>
+        <w:rPr>
+          <w:lang w:val="en-US"/>
+        </w:rPr>
+      </w:pPr>
+      <w:r>
+        <w:rPr>
+          <w:lang w:val="en-US"/>
+        </w:rPr>
+        <w:t>Example 2:</w:t>
+      </w:r>
+    </w:p>
+    <w:p>
+      <w:pPr>
+        <w:rPr>
+          <w:lang w:val="en-US"/>
+        </w:rPr>
+      </w:pPr>
+    </w:p>
+    <w:p>
+      <w:pPr>
+        <w:rPr>
+          <w:lang w:val="en-US"/>
+        </w:rPr>
+      </w:pPr>
+      <w:r>
+        <w:rPr>
+          <w:lang w:val="en-US"/>
+        </w:rPr>
+        <w:t>Input:</w:t>
+      </w:r>
+    </w:p>
+    <w:p>
+      <w:pPr>
+        <w:rPr>
+          <w:lang w:val="en-US"/>
+        </w:rPr>
+      </w:pPr>
+      <w:r>
+        <w:rPr>
+          <w:lang w:val="en-US"/>
+        </w:rPr>
+        <w:t>wordList = {"geek", "gefk"}</w:t>
+      </w:r>
+    </w:p>
+    <w:p>
+      <w:pPr>
+        <w:rPr>
+          <w:lang w:val="en-US"/>
+        </w:rPr>
+      </w:pPr>
+      <w:r>
+        <w:rPr>
+          <w:lang w:val="en-US"/>
+        </w:rPr>
+        <w:t>startWord = "gedk", targetWord= "geek"</w:t>
+      </w:r>
+    </w:p>
+    <w:p>
+      <w:pPr>
+        <w:rPr>
+          <w:lang w:val="en-US"/>
+        </w:rPr>
+      </w:pPr>
+      <w:r>
+        <w:rPr>
+          <w:lang w:val="en-US"/>
+        </w:rPr>
+        <w:t>Output:</w:t>
+      </w:r>
+    </w:p>
+    <w:p>
+      <w:pPr>
+        <w:rPr>
+          <w:lang w:val="en-US"/>
+        </w:rPr>
+      </w:pPr>
+      <w:r>
+        <w:rPr>
+          <w:lang w:val="en-US"/>
+        </w:rPr>
+        <w:t>2</w:t>
+      </w:r>
+    </w:p>
+    <w:p>
+      <w:pPr>
+        <w:rPr>
+          <w:lang w:val="en-US"/>
+        </w:rPr>
+      </w:pPr>
+      <w:r>
+        <w:rPr>
+          <w:lang w:val="en-US"/>
+        </w:rPr>
+        <w:lastRenderedPageBreak/>
+        <w:t xml:space="preserve">Explanation: </w:t>
+      </w:r>
+    </w:p>
+    <w:p>
+      <w:pPr>
+        <w:rPr>
+          <w:lang w:val="en-US"/>
+        </w:rPr>
+      </w:pPr>
+      <w:r>
+        <w:rPr>
+          <w:lang w:val="en-US"/>
+        </w:rPr>
+        <w:t xml:space="preserve">The length of the smallest transformation sequence </w:t>
+      </w:r>
+    </w:p>
+    <w:p>
+      <w:pPr>
+        <w:rPr>
+          <w:lang w:val="en-US"/>
+        </w:rPr>
+      </w:pPr>
+      <w:r>
+        <w:rPr>
+          <w:lang w:val="en-US"/>
+        </w:rPr>
+        <w:t xml:space="preserve">from "gedk" to "geek" is 2 i.e. "gedk" -&gt; (replace ‘d’ by ‘e’) -&gt; "geek" </w:t>
+      </w:r>
+    </w:p>
+    <w:p>
+      <w:pPr>
+        <w:rPr>
+          <w:lang w:val="en-US"/>
+        </w:rPr>
+      </w:pPr>
+      <w:r>
+        <w:rPr>
+          <w:lang w:val="en-US"/>
+        </w:rPr>
+        <w:t xml:space="preserve">So, it takes 2 different strings for us to reach the targetWord. </w:t>
+      </w:r>
+    </w:p>
+    <w:p>
+      <w:pPr>
+        <w:rPr>
+          <w:lang w:val="en-US"/>
+        </w:rPr>
+      </w:pPr>
+      <w:r>
+        <w:rPr>
+          <w:lang w:val="en-US"/>
+        </w:rPr>
+        <w:t>Each of these strings are present in the wordList.</w:t>
+      </w:r>
+    </w:p>
+    <w:p>
+      <w:pPr>
+        <w:rPr>
+          <w:lang w:val="en-US"/>
+        </w:rPr>
+      </w:pPr>
+      <w:r>
+        <w:rPr>
+          <w:b/>
+          <w:bCs/>
+          <w:lang w:val="en-US"/>
+        </w:rPr>
+        <w:t xml:space="preserve">Approach : </w:t>
+      </w:r>
+    </w:p>
+    <w:p>
+      <w:pPr>
+        <w:rPr>
+          <w:lang w:val="en-US"/>
+        </w:rPr>
+      </w:pPr>
+      <w:r>
+        <w:rPr>
+          <w:lang w:val="en-US"/>
+        </w:rPr>
+        <w:t>In Brute force, we just simply replace the startingWord character by character and then check whether the transformed word is present in the wordList. If a word is present in the wordList, we try replacing another character in that word by again following similar steps as above, in order to attain the targetWord. We do this for all the characters in the startWord and then eventually return the minimum length of transforming the startWord to targetWord.</w:t>
+      </w:r>
+    </w:p>
+    <w:p>
+      <w:pPr>
+        <w:rPr>
+          <w:lang w:val="en-US"/>
+        </w:rPr>
+      </w:pPr>
+      <w:r>
+        <w:rPr>
+          <w:noProof/>
+        </w:rPr>
+        <w:drawing>
+          <wp:inline distT="0" distB="0" distL="0" distR="0">
+            <wp:extent cx="5731510" cy="1825625"/>
+            <wp:effectExtent l="0" t="0" r="2540" b="3175"/>
+            <wp:docPr id="1303346842" name="Picture 5"/>
+            <wp:cNvGraphicFramePr>
+              <a:graphicFrameLocks xmlns:a="http://schemas.openxmlformats.org/drawingml/2006/main" noChangeAspect="1"/>
+            </wp:cNvGraphicFramePr>
+            <a:graphic xmlns:a="http://schemas.openxmlformats.org/drawingml/2006/main">
+              <a:graphicData uri="http://schemas.openxmlformats.org/drawingml/2006/picture">
+                <pic:pic xmlns:pic="http://schemas.openxmlformats.org/drawingml/2006/picture">
+                  <pic:nvPicPr>
+                    <pic:cNvPr id="0" name="Picture 9"/>
+                    <pic:cNvPicPr>
+                      <a:picLocks noChangeAspect="1" noChangeArrowheads="1"/>
+                    </pic:cNvPicPr>
+                  </pic:nvPicPr>
+                  <pic:blipFill>
+                    <a:blip r:embed="rId12">
+                      <a:extLst>
+                        <a:ext uri="{28A0092B-C50C-407E-A947-70E740481C1C}">
+                          <a14:useLocalDpi xmlns:a14="http://schemas.microsoft.com/office/drawing/2010/main" val="0"/>
+                        </a:ext>
+                      </a:extLst>
+                    </a:blip>
+                    <a:srcRect/>
+                    <a:stretch>
+                      <a:fillRect/>
+                    </a:stretch>
+                  </pic:blipFill>
+                  <pic:spPr bwMode="auto">
+                    <a:xfrm>
+                      <a:off x="0" y="0"/>
+                      <a:ext cx="5731510" cy="1825625"/>
+                    </a:xfrm>
+                    <a:prstGeom prst="rect">
+                      <a:avLst/>
+                    </a:prstGeom>
+                    <a:noFill/>
+                    <a:ln>
+                      <a:noFill/>
+                    </a:ln>
+                  </pic:spPr>
+                </pic:pic>
+              </a:graphicData>
+            </a:graphic>
+          </wp:inline>
+        </w:drawing>
+      </w:r>
+    </w:p>
+    <w:p>
+      <w:pPr>
+        <w:rPr>
+          <w:lang w:val="en-US"/>
+        </w:rPr>
+      </w:pPr>
+    </w:p>
+    <w:p>
+      <w:pPr>
+        <w:rPr>
+          <w:lang w:val="en-US"/>
+        </w:rPr>
+      </w:pPr>
+      <w:r>
+        <w:rPr>
+          <w:lang w:val="en-US"/>
+        </w:rPr>
+        <w:t>Now, to make this algorithm a little less time-consuming and easier, we implement this using a BFS traversal technique.</w:t>
+      </w:r>
+    </w:p>
+    <w:p>
+      <w:pPr>
+        <w:rPr>
+          <w:lang w:val="en-US"/>
+        </w:rPr>
+      </w:pPr>
+      <w:r>
+        <w:rPr>
+          <w:lang w:val="en-US"/>
+        </w:rPr>
+        <w:t xml:space="preserve">Let us take an </w:t>
+      </w:r>
+      <w:r>
+        <w:rPr>
+          <w:lang w:val="en-US"/>
+        </w:rPr>
+        <w:t>words = {</w:t>
+      </w:r>
+      <w:r>
+        <w:rPr>
+          <w:lang w:val="en-US"/>
+        </w:rPr>
+        <w:t xml:space="preserve"> </w:t>
+      </w:r>
+      <w:r>
+        <w:rPr>
+          <w:lang w:val="en-US"/>
+        </w:rPr>
+        <w:t>“</w:t>
+      </w:r>
+      <w:r>
+        <w:rPr>
+          <w:lang w:val="en-US"/>
+        </w:rPr>
+        <w:t>hot</w:t>
+      </w:r>
+      <w:r>
+        <w:rPr>
+          <w:lang w:val="en-US"/>
+        </w:rPr>
+        <w:t>” , “</w:t>
+      </w:r>
+      <w:r>
+        <w:rPr>
+          <w:lang w:val="en-US"/>
+        </w:rPr>
+        <w:t>dot</w:t>
+      </w:r>
+      <w:r>
+        <w:rPr>
+          <w:lang w:val="en-US"/>
+        </w:rPr>
+        <w:t>” , “</w:t>
+      </w:r>
+      <w:r>
+        <w:rPr>
+          <w:lang w:val="en-US"/>
+        </w:rPr>
+        <w:t>dog</w:t>
+      </w:r>
+      <w:r>
+        <w:rPr>
+          <w:lang w:val="en-US"/>
+        </w:rPr>
+        <w:t>” , “</w:t>
+      </w:r>
+      <w:r>
+        <w:rPr>
+          <w:lang w:val="en-US"/>
+        </w:rPr>
+        <w:t>lot</w:t>
+      </w:r>
+      <w:r>
+        <w:rPr>
+          <w:lang w:val="en-US"/>
+        </w:rPr>
+        <w:t>” , “</w:t>
+      </w:r>
+      <w:r>
+        <w:rPr>
+          <w:lang w:val="en-US"/>
+        </w:rPr>
+        <w:t>log</w:t>
+      </w:r>
+      <w:r>
+        <w:rPr>
+          <w:lang w:val="en-US"/>
+        </w:rPr>
+        <w:t xml:space="preserve">” </w:t>
+      </w:r>
+      <w:r>
+        <w:rPr>
+          <w:lang w:val="en-US"/>
+        </w:rPr>
+        <w:t>, “cog”</w:t>
+      </w:r>
+      <w:r>
+        <w:rPr>
+          <w:lang w:val="en-US"/>
+        </w:rPr>
+        <w:t xml:space="preserve"> </w:t>
+      </w:r>
+      <w:r>
+        <w:rPr>
+          <w:lang w:val="en-US"/>
+        </w:rPr>
+        <w:t xml:space="preserve">} </w:t>
+      </w:r>
+    </w:p>
+    <w:p>
+      <w:pPr>
+        <w:rPr>
+          <w:lang w:val="en-US"/>
+        </w:rPr>
+      </w:pPr>
+      <w:r>
+        <w:rPr>
+          <w:lang w:val="en-US"/>
+        </w:rPr>
+        <w:t>startWord = “hit” , endWord = “</w:t>
+      </w:r>
+      <w:r>
+        <w:rPr>
+          <w:lang w:val="en-US"/>
+        </w:rPr>
+        <w:t>cog</w:t>
+      </w:r>
+      <w:r>
+        <w:rPr>
+          <w:lang w:val="en-US"/>
+        </w:rPr>
+        <w:t xml:space="preserve">” </w:t>
+      </w:r>
+    </w:p>
+    <w:p>
+      <w:pPr>
+        <w:rPr>
+          <w:lang w:val="en-US"/>
+        </w:rPr>
+      </w:pPr>
+      <w:r>
+        <w:rPr>
+          <w:noProof/>
+          <w:lang w:val="en-US"/>
+        </w:rPr>
+        <w:drawing>
+          <wp:anchor distT="0" distB="0" distL="114300" distR="114300" simplePos="0" relativeHeight="251658240" behindDoc="0" locked="0" layoutInCell="1" allowOverlap="1" wp14:anchorId="6AAB7362">
+            <wp:simplePos x="0" y="0"/>
+            <wp:positionH relativeFrom="margin">
+              <wp:align>left</wp:align>
+            </wp:positionH>
+            <wp:positionV relativeFrom="paragraph">
+              <wp:posOffset>43815</wp:posOffset>
+            </wp:positionV>
+            <wp:extent cx="2647950" cy="2625725"/>
+            <wp:effectExtent l="0" t="0" r="0" b="3175"/>
+            <wp:wrapSquare wrapText="bothSides"/>
+            <wp:docPr id="243948816" name="Picture 7"/>
+            <wp:cNvGraphicFramePr>
+              <a:graphicFrameLocks xmlns:a="http://schemas.openxmlformats.org/drawingml/2006/main" noChangeAspect="1"/>
+            </wp:cNvGraphicFramePr>
+            <a:graphic xmlns:a="http://schemas.openxmlformats.org/drawingml/2006/main">
+              <a:graphicData uri="http://schemas.openxmlformats.org/drawingml/2006/picture">
+                <pic:pic xmlns:pic="http://schemas.openxmlformats.org/drawingml/2006/picture">
+                  <pic:nvPicPr>
+                    <pic:cNvPr id="0" name="Picture 2"/>
+                    <pic:cNvPicPr>
+                      <a:picLocks noChangeAspect="1" noChangeArrowheads="1"/>
+                    </pic:cNvPicPr>
+                  </pic:nvPicPr>
+                  <pic:blipFill>
+                    <a:blip r:embed="rId13">
+                      <a:extLst>
+                        <a:ext uri="{28A0092B-C50C-407E-A947-70E740481C1C}">
+                          <a14:useLocalDpi xmlns:a14="http://schemas.microsoft.com/office/drawing/2010/main" val="0"/>
+                        </a:ext>
+                      </a:extLst>
+                    </a:blip>
+                    <a:srcRect/>
+                    <a:stretch>
+                      <a:fillRect/>
+                    </a:stretch>
+                  </pic:blipFill>
+                  <pic:spPr bwMode="auto">
+                    <a:xfrm>
+                      <a:off x="0" y="0"/>
+                      <a:ext cx="2650721" cy="2628632"/>
+                    </a:xfrm>
+                    <a:prstGeom prst="rect">
+                      <a:avLst/>
+                    </a:prstGeom>
+                    <a:noFill/>
+                  </pic:spPr>
+                </pic:pic>
+              </a:graphicData>
+            </a:graphic>
+            <wp14:sizeRelH relativeFrom="margin">
+              <wp14:pctWidth>0</wp14:pctWidth>
+            </wp14:sizeRelH>
+            <wp14:sizeRelV relativeFrom="margin">
+              <wp14:pctHeight>0</wp14:pctHeight>
+            </wp14:sizeRelV>
+          </wp:anchor>
+        </w:drawing>
+      </w:r>
+    </w:p>
+    <w:p>
+      <w:pPr>
+        <w:rPr>
+          <w:lang w:val="en-US"/>
+        </w:rPr>
+      </w:pPr>
+    </w:p>
+    <w:p>
+      <w:pPr>
+        <w:rPr>
+          <w:lang w:val="en-US"/>
+        </w:rPr>
+      </w:pPr>
+    </w:p>
+    <w:p>
+      <w:pPr>
+        <w:rPr>
+          <w:lang w:val="en-US"/>
+        </w:rPr>
+      </w:pPr>
+    </w:p>
+    <w:p>
+      <w:pPr>
+        <w:rPr>
+          <w:lang w:val="en-US"/>
+        </w:rPr>
+      </w:pPr>
+    </w:p>
+    <w:p>
+      <w:pPr>
+        <w:rPr>
+          <w:lang w:val="en-US"/>
+        </w:rPr>
+      </w:pPr>
+    </w:p>
+    <w:p>
+      <w:pPr>
+        <w:rPr>
+          <w:lang w:val="en-US"/>
+        </w:rPr>
+      </w:pPr>
+    </w:p>
+    <w:p>
+      <w:pPr>
+        <w:rPr>
+          <w:lang w:val="en-US"/>
+        </w:rPr>
+      </w:pPr>
+    </w:p>
+    <w:p>
+      <w:pPr>
+        <w:rPr>
+          <w:lang w:val="en-US"/>
+        </w:rPr>
+      </w:pPr>
+    </w:p>
+    <w:p>
+      <w:pPr>
+        <w:rPr>
+          <w:lang w:val="en-US"/>
+        </w:rPr>
+      </w:pPr>
+    </w:p>
+    <w:p>
+      <w:pPr>
+        <w:rPr>
+          <w:lang w:val="en-US"/>
+        </w:rPr>
+      </w:pPr>
+    </w:p>
+    <w:p>
+      <w:pPr>
+        <w:rPr>
+          <w:lang w:val="en-US"/>
+        </w:rPr>
+      </w:pPr>
+      <w:r>
+        <w:rPr>
+          <w:lang w:val="en-US"/>
+        </w:rPr>
+        <w:lastRenderedPageBreak/>
+        <w:t>At a given level , we are supposed to do only one transformation</w:t>
+      </w:r>
+      <w:r>
+        <w:rPr>
+          <w:lang w:val="en-US"/>
+        </w:rPr>
+        <w:t xml:space="preserve"> of character</w:t>
+      </w:r>
+      <w:r>
+        <w:rPr>
+          <w:lang w:val="en-US"/>
+        </w:rPr>
+        <w:t xml:space="preserve"> , </w:t>
+      </w:r>
+      <w:r>
+        <w:rPr>
+          <w:lang w:val="en-US"/>
+        </w:rPr>
+        <w:t xml:space="preserve">if the transformed word exists in the </w:t>
+      </w:r>
+      <w:r>
+        <w:rPr>
+          <w:lang w:val="en-US"/>
+        </w:rPr>
+        <w:t>given words and is not yet visited , we shall push it to the queue.</w:t>
+      </w:r>
+    </w:p>
+    <w:p>
+      <w:pPr>
+        <w:rPr>
+          <w:lang w:val="en-US"/>
+        </w:rPr>
+      </w:pPr>
+      <w:r>
+        <w:rPr>
+          <w:lang w:val="en-US"/>
+        </w:rPr>
+        <w:t xml:space="preserve">Question : Why are we erasing the </w:t>
+      </w:r>
+      <w:r>
+        <w:rPr>
+          <w:lang w:val="en-US"/>
+        </w:rPr>
+        <w:t xml:space="preserve">words from the set ? </w:t>
+      </w:r>
+    </w:p>
+    <w:p>
+      <w:pPr>
+        <w:rPr>
+          <w:lang w:val="en-US"/>
+        </w:rPr>
+      </w:pPr>
+      <w:r>
+        <w:rPr>
+          <w:lang w:val="en-US"/>
+        </w:rPr>
+        <w:t xml:space="preserve">Answer : </w:t>
+      </w:r>
+      <w:r>
+        <w:rPr>
+          <w:lang w:val="en-US"/>
+        </w:rPr>
+        <w:t xml:space="preserve">Here erasing means marking as visited  , If a word is </w:t>
+      </w:r>
+      <w:r>
+        <w:rPr>
+          <w:lang w:val="en-US"/>
+        </w:rPr>
+        <w:t xml:space="preserve">valid and unvisited we would erase so that , it does not come again for further transformations. (Ex : </w:t>
+      </w:r>
+      <w:r>
+        <w:rPr>
+          <w:lang w:val="en-US"/>
+        </w:rPr>
+        <w:t>dot -&gt; hot we are not supposed to go back .)</w:t>
+      </w:r>
+    </w:p>
+    <w:p>
+      <w:pPr>
+        <w:rPr>
+          <w:lang w:val="en-US"/>
+        </w:rPr>
+      </w:pPr>
+      <w:r>
+        <w:rPr>
+          <w:b/>
+          <w:bCs/>
+          <w:lang w:val="en-US"/>
+        </w:rPr>
+        <w:t xml:space="preserve">Time Complexity: </w:t>
+      </w:r>
+      <w:r>
+        <w:rPr>
+          <w:lang w:val="en-US"/>
+        </w:rPr>
+        <w:t>O(N * M * 26)</w:t>
+      </w:r>
+    </w:p>
+    <w:p>
+      <w:pPr>
+        <w:rPr>
+          <w:lang w:val="en-US"/>
+        </w:rPr>
+      </w:pPr>
+      <w:r>
+        <w:rPr>
+          <w:lang w:val="en-US"/>
+        </w:rPr>
+        <w:t>Where N = size of wordList Array and M = word length of words present in the wordList.</w:t>
       </w:r>
     </w:p>
     <w:p>
@@ -783,9 +2948,9 @@
 <file path=word/numbering.xml><?xml version="1.0" encoding="utf-8"?>
 <w:numbering xmlns:wpc="http://schemas.microsoft.com/office/word/2010/wordprocessingCanvas" xmlns:cx="http://schemas.microsoft.com/office/drawing/2014/chartex" xmlns:cx1="http://schemas.microsoft.com/office/drawing/2015/9/8/chartex" xmlns:cx2="http://schemas.microsoft.com/office/drawing/2015/10/21/chartex" xmlns:cx3="http://schemas.microsoft.com/office/drawing/2016/5/9/chartex" xmlns:cx4="http://schemas.microsoft.com/office/drawing/2016/5/10/chartex" xmlns:cx5="http://schemas.microsoft.com/office/drawing/2016/5/11/chartex" xmlns:cx6="http://schemas.microsoft.com/office/drawing/2016/5/12/chartex" xmlns:cx7="http://schemas.microsoft.com/office/drawing/2016/5/13/chartex" xmlns:cx8="http://schemas.microsoft.com/office/drawing/2016/5/14/chartex" xmlns:mc="http://schemas.openxmlformats.org/markup-compatibility/2006" xmlns:aink="http://schemas.microsoft.com/office/drawing/2016/ink" xmlns:am3d="http://schemas.microsoft.com/office/drawing/2017/model3d" xmlns:o="urn:schemas-microsoft-com:office:office" xmlns:oel="http://schemas.microsoft.com/office/2019/extlst" xmlns:r="http://schemas.openxmlformats.org/officeDocument/2006/relationships" xmlns:m="http://schemas.openxmlformats.org/officeDocument/2006/math" xmlns:v="urn:schemas-microsoft-com:vml" xmlns:wp14="http://schemas.microsoft.com/office/word/2010/wordprocessingDrawing" xmlns:wp="http://schemas.openxmlformats.org/drawingml/2006/wordprocessingDrawing" xmlns:w10="urn:schemas-microsoft-com:office:word" xmlns:w="http://schemas.openxmlformats.org/wordprocessingml/2006/main" xmlns:w14="http://schemas.microsoft.com/office/word/2010/wordml" xmlns:w15="http://schemas.microsoft.com/office/word/2012/wordml" xmlns:w16cex="http://schemas.microsoft.com/office/word/2018/wordml/cex" xmlns:w16cid="http://schemas.microsoft.com/office/word/2016/wordml/cid" xmlns:w16="http://schemas.microsoft.com/office/word/2018/wordml" xmlns:w16sdtdh="http://schemas.microsoft.com/office/word/2020/wordml/sdtdatahash" xmlns:w16se="http://schemas.microsoft.com/office/word/2015/wordml/symex" xmlns:wpg="http://schemas.microsoft.com/office/word/2010/wordprocessingGroup" xmlns:wpi="http://schemas.microsoft.com/office/word/2010/wordprocessingInk" xmlns:wne="http://schemas.microsoft.com/office/word/2006/wordml" xmlns:wps="http://schemas.microsoft.com/office/word/2010/wordprocessingShape" mc:Ignorable="w14 w15 w16se w16cid w16 w16cex w16sdtdh wp14">
   <w:abstractNum w:abstractNumId="0" w15:restartNumberingAfterBreak="0">
-    <w:nsid w:val="26A24D37"/>
+    <w:nsid w:val="0A080994"/>
     <w:multiLevelType w:val="hybridMultilevel"/>
-    <w:tmpl w:val="FAAEA50C"/>
+    <w:tmpl w:val="3CEEEABC"/>
     <w:lvl w:ilvl="0" w:tplc="40090001">
       <w:start w:val="1"/>
       <w:numFmt w:val="bullet"/>
@@ -896,6 +3061,119 @@
     </w:lvl>
   </w:abstractNum>
   <w:abstractNum w:abstractNumId="1" w15:restartNumberingAfterBreak="0">
+    <w:nsid w:val="26A24D37"/>
+    <w:multiLevelType w:val="hybridMultilevel"/>
+    <w:tmpl w:val="FAAEA50C"/>
+    <w:lvl w:ilvl="0" w:tplc="40090001">
+      <w:start w:val="1"/>
+      <w:numFmt w:val="bullet"/>
+      <w:lvlText w:val=""/>
+      <w:lvlJc w:val="left"/>
+      <w:pPr>
+        <w:ind w:left="720" w:hanging="360"/>
+      </w:pPr>
+      <w:rPr>
+        <w:rFonts w:ascii="Symbol" w:hAnsi="Symbol" w:hint="default"/>
+      </w:rPr>
+    </w:lvl>
+    <w:lvl w:ilvl="1" w:tplc="40090003" w:tentative="1">
+      <w:start w:val="1"/>
+      <w:numFmt w:val="bullet"/>
+      <w:lvlText w:val="o"/>
+      <w:lvlJc w:val="left"/>
+      <w:pPr>
+        <w:ind w:left="1440" w:hanging="360"/>
+      </w:pPr>
+      <w:rPr>
+        <w:rFonts w:ascii="Courier New" w:hAnsi="Courier New" w:cs="Courier New" w:hint="default"/>
+      </w:rPr>
+    </w:lvl>
+    <w:lvl w:ilvl="2" w:tplc="40090005" w:tentative="1">
+      <w:start w:val="1"/>
+      <w:numFmt w:val="bullet"/>
+      <w:lvlText w:val=""/>
+      <w:lvlJc w:val="left"/>
+      <w:pPr>
+        <w:ind w:left="2160" w:hanging="360"/>
+      </w:pPr>
+      <w:rPr>
+        <w:rFonts w:ascii="Wingdings" w:hAnsi="Wingdings" w:hint="default"/>
+      </w:rPr>
+    </w:lvl>
+    <w:lvl w:ilvl="3" w:tplc="40090001" w:tentative="1">
+      <w:start w:val="1"/>
+      <w:numFmt w:val="bullet"/>
+      <w:lvlText w:val=""/>
+      <w:lvlJc w:val="left"/>
+      <w:pPr>
+        <w:ind w:left="2880" w:hanging="360"/>
+      </w:pPr>
+      <w:rPr>
+        <w:rFonts w:ascii="Symbol" w:hAnsi="Symbol" w:hint="default"/>
+      </w:rPr>
+    </w:lvl>
+    <w:lvl w:ilvl="4" w:tplc="40090003" w:tentative="1">
+      <w:start w:val="1"/>
+      <w:numFmt w:val="bullet"/>
+      <w:lvlText w:val="o"/>
+      <w:lvlJc w:val="left"/>
+      <w:pPr>
+        <w:ind w:left="3600" w:hanging="360"/>
+      </w:pPr>
+      <w:rPr>
+        <w:rFonts w:ascii="Courier New" w:hAnsi="Courier New" w:cs="Courier New" w:hint="default"/>
+      </w:rPr>
+    </w:lvl>
+    <w:lvl w:ilvl="5" w:tplc="40090005" w:tentative="1">
+      <w:start w:val="1"/>
+      <w:numFmt w:val="bullet"/>
+      <w:lvlText w:val=""/>
+      <w:lvlJc w:val="left"/>
+      <w:pPr>
+        <w:ind w:left="4320" w:hanging="360"/>
+      </w:pPr>
+      <w:rPr>
+        <w:rFonts w:ascii="Wingdings" w:hAnsi="Wingdings" w:hint="default"/>
+      </w:rPr>
+    </w:lvl>
+    <w:lvl w:ilvl="6" w:tplc="40090001" w:tentative="1">
+      <w:start w:val="1"/>
+      <w:numFmt w:val="bullet"/>
+      <w:lvlText w:val=""/>
+      <w:lvlJc w:val="left"/>
+      <w:pPr>
+        <w:ind w:left="5040" w:hanging="360"/>
+      </w:pPr>
+      <w:rPr>
+        <w:rFonts w:ascii="Symbol" w:hAnsi="Symbol" w:hint="default"/>
+      </w:rPr>
+    </w:lvl>
+    <w:lvl w:ilvl="7" w:tplc="40090003" w:tentative="1">
+      <w:start w:val="1"/>
+      <w:numFmt w:val="bullet"/>
+      <w:lvlText w:val="o"/>
+      <w:lvlJc w:val="left"/>
+      <w:pPr>
+        <w:ind w:left="5760" w:hanging="360"/>
+      </w:pPr>
+      <w:rPr>
+        <w:rFonts w:ascii="Courier New" w:hAnsi="Courier New" w:cs="Courier New" w:hint="default"/>
+      </w:rPr>
+    </w:lvl>
+    <w:lvl w:ilvl="8" w:tplc="40090005" w:tentative="1">
+      <w:start w:val="1"/>
+      <w:numFmt w:val="bullet"/>
+      <w:lvlText w:val=""/>
+      <w:lvlJc w:val="left"/>
+      <w:pPr>
+        <w:ind w:left="6480" w:hanging="360"/>
+      </w:pPr>
+      <w:rPr>
+        <w:rFonts w:ascii="Wingdings" w:hAnsi="Wingdings" w:hint="default"/>
+      </w:rPr>
+    </w:lvl>
+  </w:abstractNum>
+  <w:abstractNum w:abstractNumId="2" w15:restartNumberingAfterBreak="0">
     <w:nsid w:val="573E1C10"/>
     <w:multiLevelType w:val="multilevel"/>
     <w:tmpl w:val="4009001D"/>
@@ -981,7 +3259,7 @@
       </w:pPr>
     </w:lvl>
   </w:abstractNum>
-  <w:abstractNum w:abstractNumId="2" w15:restartNumberingAfterBreak="0">
+  <w:abstractNum w:abstractNumId="3" w15:restartNumberingAfterBreak="0">
     <w:nsid w:val="695F285A"/>
     <w:multiLevelType w:val="multilevel"/>
     <w:tmpl w:val="0B0627AA"/>
@@ -1106,7 +3384,7 @@
       </w:rPr>
     </w:lvl>
   </w:abstractNum>
-  <w:abstractNum w:abstractNumId="3" w15:restartNumberingAfterBreak="0">
+  <w:abstractNum w:abstractNumId="4" w15:restartNumberingAfterBreak="0">
     <w:nsid w:val="7A33391A"/>
     <w:multiLevelType w:val="hybridMultilevel"/>
     <w:tmpl w:val="B672CCDE"/>
@@ -1193,16 +3471,19 @@
     </w:lvl>
   </w:abstractNum>
   <w:num w:numId="1" w16cid:durableId="384108730">
+    <w:abstractNumId w:val="3"/>
+  </w:num>
+  <w:num w:numId="2" w16cid:durableId="185871052">
     <w:abstractNumId w:val="2"/>
   </w:num>
-  <w:num w:numId="2" w16cid:durableId="185871052">
+  <w:num w:numId="3" w16cid:durableId="76945666">
     <w:abstractNumId w:val="1"/>
   </w:num>
-  <w:num w:numId="3" w16cid:durableId="76945666">
+  <w:num w:numId="4" w16cid:durableId="1650818012">
+    <w:abstractNumId w:val="4"/>
+  </w:num>
+  <w:num w:numId="5" w16cid:durableId="1361853523">
     <w:abstractNumId w:val="0"/>
-  </w:num>
-  <w:num w:numId="4" w16cid:durableId="1650818012">
-    <w:abstractNumId w:val="3"/>
   </w:num>
 </w:numbering>
 </file>
@@ -1681,7 +3962,6 @@
   <w:style w:type="character" w:default="1" w:styleId="DefaultParagraphFont">
     <w:name w:val="Default Paragraph Font"/>
     <w:uiPriority w:val="1"/>
-    <w:semiHidden/>
     <w:unhideWhenUsed/>
   </w:style>
   <w:style w:type="table" w:default="1" w:styleId="TableNormal">

</xml_diff>

<commit_message>
update dsa on Sun, May 28, 2023  11:37:34 AM
</commit_message>
<xml_diff>
--- a/DSA/StriverSDESheet-Graph.docx
+++ b/DSA/StriverSDESheet-Graph.docx
@@ -6267,7 +6267,19 @@
         <w:rPr>
           <w:lang w:val="en-US"/>
         </w:rPr>
-        <w:t>and also if we could remove thast node it would definitely make the indegree of aomeother node to 0, so it guaranteed that every level we would find a node with indegree 0</w:t>
+        <w:t>and also if we could remove that node it would definitely make the indegree of a</w:t>
+      </w:r>
+      <w:r>
+        <w:rPr>
+          <w:lang w:val="en-US"/>
+        </w:rPr>
+        <w:t>n</w:t>
+      </w:r>
+      <w:r>
+        <w:rPr>
+          <w:lang w:val="en-US"/>
+        </w:rPr>
+        <w:t>other node to 0, so it guaranteed that every level we would find a node with indegree 0</w:t>
       </w:r>
       <w:r>
         <w:rPr>
@@ -7223,15 +7235,7 @@
           <w:bCs/>
           <w:lang w:val="en-US"/>
         </w:rPr>
-        <w:t>Problem Statement</w:t>
-      </w:r>
-      <w:r>
-        <w:rPr>
-          <w:b/>
-          <w:bCs/>
-          <w:lang w:val="en-US"/>
-        </w:rPr>
-        <w:t xml:space="preserve"> :</w:t>
+        <w:t>Problem Statement :</w:t>
       </w:r>
       <w:r>
         <w:rPr>
@@ -7466,6 +7470,976 @@
           <w:lang w:val="en-US"/>
         </w:rPr>
         <w:t>O(V+E)</w:t>
+      </w:r>
+    </w:p>
+    <w:p>
+      <w:pPr>
+        <w:pStyle w:val="Heading1"/>
+        <w:rPr>
+          <w:lang w:val="en-US"/>
+        </w:rPr>
+      </w:pPr>
+      <w:r>
+        <w:rPr>
+          <w:lang w:val="en-US"/>
+        </w:rPr>
+        <w:t>Alien Dictionary</w:t>
+      </w:r>
+    </w:p>
+    <w:p>
+      <w:pPr>
+        <w:rPr>
+          <w:lang w:val="en-US"/>
+        </w:rPr>
+      </w:pPr>
+    </w:p>
+    <w:p>
+      <w:pPr>
+        <w:rPr>
+          <w:lang w:val="en-US"/>
+        </w:rPr>
+      </w:pPr>
+      <w:r>
+        <w:rPr>
+          <w:b/>
+          <w:bCs/>
+          <w:lang w:val="en-US"/>
+        </w:rPr>
+        <w:t>Problem Statement:</w:t>
+      </w:r>
+      <w:r>
+        <w:rPr>
+          <w:lang w:val="en-US"/>
+        </w:rPr>
+        <w:t xml:space="preserve"> Given a sorted dictionary of an alien language having N words and k starting alphabets of a standard dictionary. Find the order of characters in the alien language.</w:t>
+      </w:r>
+    </w:p>
+    <w:p>
+      <w:pPr>
+        <w:rPr>
+          <w:lang w:val="en-US"/>
+        </w:rPr>
+      </w:pPr>
+      <w:r>
+        <w:rPr>
+          <w:lang w:val="en-US"/>
+        </w:rPr>
+        <w:t>Note: Many orders may be possible for a particular test case, thus you may return any valid order.</w:t>
+      </w:r>
+    </w:p>
+    <w:p>
+      <w:pPr>
+        <w:rPr>
+          <w:u w:val="single"/>
+          <w:lang w:val="en-US"/>
+        </w:rPr>
+      </w:pPr>
+      <w:r>
+        <w:rPr>
+          <w:u w:val="single"/>
+          <w:lang w:val="en-US"/>
+        </w:rPr>
+        <w:t xml:space="preserve">Example </w:t>
+      </w:r>
+    </w:p>
+    <w:p>
+      <w:pPr>
+        <w:rPr>
+          <w:lang w:val="en-US"/>
+        </w:rPr>
+      </w:pPr>
+      <w:r>
+        <w:rPr>
+          <w:lang w:val="en-US"/>
+        </w:rPr>
+        <w:t>Input: N = 5, K = 4</w:t>
+      </w:r>
+    </w:p>
+    <w:p>
+      <w:pPr>
+        <w:rPr>
+          <w:lang w:val="en-US"/>
+        </w:rPr>
+      </w:pPr>
+      <w:r>
+        <w:rPr>
+          <w:lang w:val="en-US"/>
+        </w:rPr>
+        <w:t>dict = {"baa","abcd","abca","cab","cad"}</w:t>
+      </w:r>
+    </w:p>
+    <w:p>
+      <w:pPr>
+        <w:rPr>
+          <w:lang w:val="en-US"/>
+        </w:rPr>
+      </w:pPr>
+      <w:r>
+        <w:rPr>
+          <w:lang w:val="en-US"/>
+        </w:rPr>
+        <w:t>Output: b d a c</w:t>
+      </w:r>
+    </w:p>
+    <w:p>
+      <w:pPr>
+        <w:rPr>
+          <w:lang w:val="en-US"/>
+        </w:rPr>
+      </w:pPr>
+      <w:r>
+        <w:rPr>
+          <w:lang w:val="en-US"/>
+        </w:rPr>
+        <w:t xml:space="preserve">Explanation: </w:t>
+      </w:r>
+    </w:p>
+    <w:p>
+      <w:pPr>
+        <w:rPr>
+          <w:lang w:val="en-US"/>
+        </w:rPr>
+      </w:pPr>
+      <w:r>
+        <w:rPr>
+          <w:lang w:val="en-US"/>
+        </w:rPr>
+        <w:t>We will analyze every consecutive pair to find out the order of the characters.</w:t>
+      </w:r>
+    </w:p>
+    <w:p>
+      <w:pPr>
+        <w:rPr>
+          <w:lang w:val="en-US"/>
+        </w:rPr>
+      </w:pPr>
+      <w:r>
+        <w:rPr>
+          <w:lang w:val="en-US"/>
+        </w:rPr>
+        <w:t>The pair “baa” and “abcd” suggests ‘b’ appears before ‘a’ in the alien dictionary.</w:t>
+      </w:r>
+    </w:p>
+    <w:p>
+      <w:pPr>
+        <w:rPr>
+          <w:lang w:val="en-US"/>
+        </w:rPr>
+      </w:pPr>
+      <w:r>
+        <w:rPr>
+          <w:lang w:val="en-US"/>
+        </w:rPr>
+        <w:t>The pair “abcd” and “abca” suggests ‘d’ appears before ‘a’ in the alien dictionary.</w:t>
+      </w:r>
+    </w:p>
+    <w:p>
+      <w:pPr>
+        <w:rPr>
+          <w:lang w:val="en-US"/>
+        </w:rPr>
+      </w:pPr>
+      <w:r>
+        <w:rPr>
+          <w:lang w:val="en-US"/>
+        </w:rPr>
+        <w:t>The pair “abca” and “cab” suggests ‘a’ appears before ‘c’ in the alien dictionary.</w:t>
+      </w:r>
+    </w:p>
+    <w:p>
+      <w:pPr>
+        <w:rPr>
+          <w:lang w:val="en-US"/>
+        </w:rPr>
+      </w:pPr>
+      <w:r>
+        <w:rPr>
+          <w:lang w:val="en-US"/>
+        </w:rPr>
+        <w:t>The pair “cab” and “cad” suggests ‘b’ appears before ‘d’ in the alien dictionary.</w:t>
+      </w:r>
+    </w:p>
+    <w:p>
+      <w:pPr>
+        <w:rPr>
+          <w:lang w:val="en-US"/>
+        </w:rPr>
+      </w:pPr>
+      <w:r>
+        <w:rPr>
+          <w:lang w:val="en-US"/>
+        </w:rPr>
+        <w:t>So, [‘b’, ‘d’, ‘a’, ‘c’] is a valid ordering.</w:t>
+      </w:r>
+    </w:p>
+    <w:p>
+      <w:pPr>
+        <w:rPr>
+          <w:lang w:val="en-US"/>
+        </w:rPr>
+      </w:pPr>
+    </w:p>
+    <w:p>
+      <w:pPr>
+        <w:rPr>
+          <w:lang w:val="en-US"/>
+        </w:rPr>
+      </w:pPr>
+    </w:p>
+    <w:p>
+      <w:pPr>
+        <w:rPr>
+          <w:b/>
+          <w:bCs/>
+          <w:lang w:val="en-US"/>
+        </w:rPr>
+      </w:pPr>
+      <w:r>
+        <w:rPr>
+          <w:b/>
+          <w:bCs/>
+          <w:lang w:val="en-US"/>
+        </w:rPr>
+        <w:lastRenderedPageBreak/>
+        <w:t xml:space="preserve">Approach : </w:t>
+      </w:r>
+    </w:p>
+    <w:p>
+      <w:pPr>
+        <w:rPr>
+          <w:lang w:val="en-US"/>
+        </w:rPr>
+      </w:pPr>
+      <w:r>
+        <w:rPr>
+          <w:lang w:val="en-US"/>
+        </w:rPr>
+        <w:t>we need not check every pair of words rather we will just check the consecutive pair of words in the dictionary. Comparing each pair of consecutive words in the dictionary, we can construct a directed graph like the following:</w:t>
+      </w:r>
+    </w:p>
+    <w:p>
+      <w:pPr>
+        <w:rPr>
+          <w:lang w:val="en-US"/>
+        </w:rPr>
+      </w:pPr>
+      <w:r>
+        <w:rPr>
+          <w:noProof/>
+        </w:rPr>
+        <w:drawing>
+          <wp:inline distT="0" distB="0" distL="0" distR="0">
+            <wp:extent cx="5267325" cy="3629025"/>
+            <wp:effectExtent l="0" t="0" r="9525" b="9525"/>
+            <wp:docPr id="1389632402" name="Picture 1"/>
+            <wp:cNvGraphicFramePr>
+              <a:graphicFrameLocks xmlns:a="http://schemas.openxmlformats.org/drawingml/2006/main" noChangeAspect="1"/>
+            </wp:cNvGraphicFramePr>
+            <a:graphic xmlns:a="http://schemas.openxmlformats.org/drawingml/2006/main">
+              <a:graphicData uri="http://schemas.openxmlformats.org/drawingml/2006/picture">
+                <pic:pic xmlns:pic="http://schemas.openxmlformats.org/drawingml/2006/picture">
+                  <pic:nvPicPr>
+                    <pic:cNvPr id="0" name="Picture 1"/>
+                    <pic:cNvPicPr>
+                      <a:picLocks noChangeAspect="1" noChangeArrowheads="1"/>
+                    </pic:cNvPicPr>
+                  </pic:nvPicPr>
+                  <pic:blipFill>
+                    <a:blip r:embed="rId31">
+                      <a:extLst>
+                        <a:ext uri="{28A0092B-C50C-407E-A947-70E740481C1C}">
+                          <a14:useLocalDpi xmlns:a14="http://schemas.microsoft.com/office/drawing/2010/main" val="0"/>
+                        </a:ext>
+                      </a:extLst>
+                    </a:blip>
+                    <a:srcRect/>
+                    <a:stretch>
+                      <a:fillRect/>
+                    </a:stretch>
+                  </pic:blipFill>
+                  <pic:spPr bwMode="auto">
+                    <a:xfrm>
+                      <a:off x="0" y="0"/>
+                      <a:ext cx="5267325" cy="3629025"/>
+                    </a:xfrm>
+                    <a:prstGeom prst="rect">
+                      <a:avLst/>
+                    </a:prstGeom>
+                    <a:noFill/>
+                    <a:ln>
+                      <a:noFill/>
+                    </a:ln>
+                  </pic:spPr>
+                </pic:pic>
+              </a:graphicData>
+            </a:graphic>
+          </wp:inline>
+        </w:drawing>
+      </w:r>
+    </w:p>
+    <w:p>
+      <w:pPr>
+        <w:rPr>
+          <w:lang w:val="en-US"/>
+        </w:rPr>
+      </w:pPr>
+    </w:p>
+    <w:p>
+      <w:pPr>
+        <w:rPr>
+          <w:lang w:val="en-US"/>
+        </w:rPr>
+      </w:pPr>
+    </w:p>
+    <w:p>
+      <w:pPr>
+        <w:rPr>
+          <w:lang w:val="en-US"/>
+        </w:rPr>
+      </w:pPr>
+      <w:r>
+        <w:rPr>
+          <w:lang w:val="en-US"/>
+        </w:rPr>
+        <w:t>Now, we have successfully reduced the problem to a known directed graph problem. If we look at the problem from the graph point of view, we just need to find out the linear ordering of the nodes of the directed graph. And we can do this easily using the topological sort algorithm</w:t>
+      </w:r>
+      <w:r>
+        <w:rPr>
+          <w:lang w:val="en-US"/>
+        </w:rPr>
+        <w:t>.</w:t>
+      </w:r>
+    </w:p>
+    <w:p>
+      <w:pPr>
+        <w:rPr>
+          <w:lang w:val="en-US"/>
+        </w:rPr>
+      </w:pPr>
+      <w:r>
+        <w:rPr>
+          <w:lang w:val="en-US"/>
+        </w:rPr>
+        <w:t>To further simplify the problem, we will denote the alphabet with numbers like: ‘a’ with 0, ‘b’ with 1, ‘c’ with 2, and so on.</w:t>
+      </w:r>
+    </w:p>
+    <w:p>
+      <w:pPr>
+        <w:rPr>
+          <w:b/>
+          <w:bCs/>
+          <w:u w:val="single"/>
+          <w:lang w:val="en-US"/>
+        </w:rPr>
+      </w:pPr>
+      <w:r>
+        <w:rPr>
+          <w:b/>
+          <w:bCs/>
+          <w:u w:val="single"/>
+          <w:lang w:val="en-US"/>
+        </w:rPr>
+        <w:t>The follow-up question for the interview:</w:t>
+      </w:r>
+    </w:p>
+    <w:p>
+      <w:pPr>
+        <w:rPr>
+          <w:lang w:val="en-US"/>
+        </w:rPr>
+      </w:pPr>
+      <w:r>
+        <w:rPr>
+          <w:highlight w:val="yellow"/>
+          <w:lang w:val="en-US"/>
+        </w:rPr>
+        <w:t>If every character matches and the largest word appears before the shortest word</w:t>
+      </w:r>
+      <w:r>
+        <w:rPr>
+          <w:lang w:val="en-US"/>
+        </w:rPr>
+        <w:t>: For example, if “abcd” appears before “abc”, we can say the ordering is not possible.</w:t>
+      </w:r>
+    </w:p>
+    <w:p>
+      <w:pPr>
+        <w:rPr>
+          <w:lang w:val="en-US"/>
+        </w:rPr>
+      </w:pPr>
+      <w:r>
+        <w:rPr>
+          <w:highlight w:val="yellow"/>
+          <w:lang w:val="en-US"/>
+        </w:rPr>
+        <w:t>If there exists a cyclic dependency between the characters</w:t>
+      </w:r>
+      <w:r>
+        <w:rPr>
+          <w:lang w:val="en-US"/>
+        </w:rPr>
+        <w:t>: For example, in the dictionary: dict: {“abc”, “bat”, “ade”} there exists a cyclic dependency between ‘a’ and ‘b’ because the dictionary states ‘a’ &lt; ‘b’ &lt; ‘a’, which is not possible.</w:t>
+      </w:r>
+    </w:p>
+    <w:p>
+      <w:pPr>
+        <w:rPr>
+          <w:lang w:val="en-US"/>
+        </w:rPr>
+      </w:pPr>
+      <w:r>
+        <w:rPr>
+          <w:b/>
+          <w:bCs/>
+          <w:lang w:val="en-US"/>
+        </w:rPr>
+        <w:t>Time Complexity:</w:t>
+      </w:r>
+      <w:r>
+        <w:rPr>
+          <w:lang w:val="en-US"/>
+        </w:rPr>
+        <w:t xml:space="preserve"> O(N*len)+O(K+E), where N is the number of words in the dictionary, ‘len’ is the length up to the index where the first inequality occurs, K = no. of nodes, and E = no. of edges.</w:t>
+      </w:r>
+    </w:p>
+    <w:p>
+      <w:pPr>
+        <w:rPr>
+          <w:lang w:val="en-US"/>
+        </w:rPr>
+      </w:pPr>
+    </w:p>
+    <w:p>
+      <w:pPr>
+        <w:rPr>
+          <w:lang w:val="en-US"/>
+        </w:rPr>
+      </w:pPr>
+    </w:p>
+    <w:p>
+      <w:pPr>
+        <w:pStyle w:val="Heading1"/>
+        <w:rPr>
+          <w:lang w:val="en-US"/>
+        </w:rPr>
+      </w:pPr>
+      <w:r>
+        <w:rPr>
+          <w:lang w:val="en-US"/>
+        </w:rPr>
+        <w:lastRenderedPageBreak/>
+        <w:t>Shortest Path in Undirected Graph with unit distance</w:t>
+      </w:r>
+    </w:p>
+    <w:p>
+      <w:pPr>
+        <w:rPr>
+          <w:lang w:val="en-US"/>
+        </w:rPr>
+      </w:pPr>
+    </w:p>
+    <w:p>
+      <w:pPr>
+        <w:rPr>
+          <w:lang w:val="en-US"/>
+        </w:rPr>
+      </w:pPr>
+      <w:r>
+        <w:rPr>
+          <w:lang w:val="en-US"/>
+        </w:rPr>
+        <w:t>Given an Undirected Graph having unit weight, find the shortest path from the source to all other nodes in this graph. In this problem statement, we have assumed the source vertex to be ‘0’. If a vertex is unreachable from the source node, then return -1 for that vertex.</w:t>
+      </w:r>
+    </w:p>
+    <w:p>
+      <w:pPr>
+        <w:rPr>
+          <w:lang w:val="en-US"/>
+        </w:rPr>
+      </w:pPr>
+      <w:r>
+        <w:rPr>
+          <w:b/>
+          <w:bCs/>
+          <w:lang w:val="en-US"/>
+        </w:rPr>
+        <w:t xml:space="preserve">Approach : </w:t>
+      </w:r>
+      <w:r>
+        <w:rPr>
+          <w:lang w:val="en-US"/>
+        </w:rPr>
+        <w:t>W</w:t>
+      </w:r>
+      <w:r>
+        <w:rPr>
+          <w:lang w:val="en-US"/>
+        </w:rPr>
+        <w:t>e will calculate the shortest path in an undirected graph having unit weights by using the Breadth First Search. BFS is a traversal technique where we visit the nodes level-wise, i.e., it visits the same level nodes simultaneously, and then moves to the next level.</w:t>
+      </w:r>
+    </w:p>
+    <w:p>
+      <w:pPr>
+        <w:rPr>
+          <w:lang w:val="en-US"/>
+        </w:rPr>
+      </w:pPr>
+      <w:r>
+        <w:rPr>
+          <w:lang w:val="en-US"/>
+        </w:rPr>
+        <w:t>we create a dist array of size N initialized with a very large number which can never be the answer to indicate that initially, all the nodes are untraversed.</w:t>
+      </w:r>
+    </w:p>
+    <w:p>
+      <w:pPr>
+        <w:rPr>
+          <w:lang w:val="en-US"/>
+        </w:rPr>
+      </w:pPr>
+      <w:r>
+        <w:rPr>
+          <w:lang w:val="en-US"/>
+        </w:rPr>
+        <w:t>In every iteration, pick up the front() node</w:t>
+      </w:r>
+      <w:r>
+        <w:rPr>
+          <w:lang w:val="en-US"/>
+        </w:rPr>
+        <w:t xml:space="preserve"> in the queue </w:t>
+      </w:r>
+      <w:r>
+        <w:rPr>
+          <w:lang w:val="en-US"/>
+        </w:rPr>
+        <w:t>, and then traverse for its adjacent nodes.  For every adjacent node, we will relax the distance to the adjacent node if (dist[node] + 1 &lt; dist[adjNode]</w:t>
+      </w:r>
+      <w:r>
+        <w:rPr>
+          <w:lang w:val="en-US"/>
+        </w:rPr>
+        <w:t xml:space="preserve"> </w:t>
+      </w:r>
+      <w:r>
+        <w:rPr>
+          <w:lang w:val="en-US"/>
+        </w:rPr>
+        <w:t>).</w:t>
+      </w:r>
+    </w:p>
+    <w:p>
+      <w:pPr>
+        <w:rPr>
+          <w:lang w:val="en-US"/>
+        </w:rPr>
+      </w:pPr>
+      <w:r>
+        <w:rPr>
+          <w:lang w:val="en-US"/>
+        </w:rPr>
+        <w:t>dist[node]</w:t>
+      </w:r>
+      <w:r>
+        <w:rPr>
+          <w:lang w:val="en-US"/>
+        </w:rPr>
+        <w:t xml:space="preserve"> : Distance of </w:t>
+      </w:r>
+      <w:r>
+        <w:rPr>
+          <w:lang w:val="en-US"/>
+        </w:rPr>
+        <w:t xml:space="preserve">current </w:t>
+      </w:r>
+      <w:r>
+        <w:rPr>
+          <w:lang w:val="en-US"/>
+        </w:rPr>
+        <w:t xml:space="preserve">node from the src </w:t>
+      </w:r>
+      <w:r>
+        <w:rPr>
+          <w:lang w:val="en-US"/>
+        </w:rPr>
+        <w:t>.</w:t>
+      </w:r>
+    </w:p>
+    <w:p>
+      <w:pPr>
+        <w:rPr>
+          <w:lang w:val="en-US"/>
+        </w:rPr>
+      </w:pPr>
+      <w:r>
+        <w:rPr>
+          <w:lang w:val="en-US"/>
+        </w:rPr>
+        <w:t>dist[adjNode]</w:t>
+      </w:r>
+      <w:r>
+        <w:rPr>
+          <w:lang w:val="en-US"/>
+        </w:rPr>
+        <w:t xml:space="preserve"> : Distance of </w:t>
+      </w:r>
+      <w:r>
+        <w:rPr>
+          <w:lang w:val="en-US"/>
+        </w:rPr>
+        <w:t>adjNode</w:t>
+      </w:r>
+      <w:r>
+        <w:rPr>
+          <w:lang w:val="en-US"/>
+        </w:rPr>
+        <w:t xml:space="preserve"> from the src </w:t>
+      </w:r>
+      <w:r>
+        <w:rPr>
+          <w:lang w:val="en-US"/>
+        </w:rPr>
+        <w:t>.</w:t>
+      </w:r>
+    </w:p>
+    <w:p>
+      <w:pPr>
+        <w:rPr>
+          <w:lang w:val="en-US"/>
+        </w:rPr>
+      </w:pPr>
+      <w:r>
+        <w:rPr>
+          <w:lang w:val="en-US"/>
+        </w:rPr>
+        <w:t xml:space="preserve">we shall check if this condition relaxes the distance , </w:t>
+      </w:r>
+      <w:r>
+        <w:rPr>
+          <w:lang w:val="en-US"/>
+        </w:rPr>
+        <w:t>if so we shall push the updated distance to the queue which will be used further by its adjacent nodes.</w:t>
+      </w:r>
+    </w:p>
+    <w:p>
+      <w:pPr>
+        <w:rPr>
+          <w:lang w:val="en-US"/>
+        </w:rPr>
+      </w:pPr>
+      <w:r>
+        <w:rPr>
+          <w:lang w:val="en-US"/>
+        </w:rPr>
+        <w:t>So , actually we are not using the visited array.</w:t>
+      </w:r>
+    </w:p>
+    <w:p>
+      <w:pPr>
+        <w:rPr>
+          <w:lang w:val="en-US"/>
+        </w:rPr>
+      </w:pPr>
+    </w:p>
+    <w:p>
+      <w:pPr>
+        <w:rPr>
+          <w:lang w:val="en-US"/>
+        </w:rPr>
+      </w:pPr>
+      <w:r>
+        <w:rPr>
+          <w:noProof/>
+          <w:lang w:val="en-US"/>
+        </w:rPr>
+        <w:drawing>
+          <wp:inline distT="0" distB="0" distL="0" distR="0" wp14:anchorId="2DCD9A22" wp14:editId="7A507A90">
+            <wp:extent cx="4429125" cy="3028950"/>
+            <wp:effectExtent l="0" t="0" r="9525" b="0"/>
+            <wp:docPr id="1420075139" name="Picture 1"/>
+            <wp:cNvGraphicFramePr>
+              <a:graphicFrameLocks xmlns:a="http://schemas.openxmlformats.org/drawingml/2006/main" noChangeAspect="1"/>
+            </wp:cNvGraphicFramePr>
+            <a:graphic xmlns:a="http://schemas.openxmlformats.org/drawingml/2006/main">
+              <a:graphicData uri="http://schemas.openxmlformats.org/drawingml/2006/picture">
+                <pic:pic xmlns:pic="http://schemas.openxmlformats.org/drawingml/2006/picture">
+                  <pic:nvPicPr>
+                    <pic:cNvPr id="1420075139" name=""/>
+                    <pic:cNvPicPr/>
+                  </pic:nvPicPr>
+                  <pic:blipFill>
+                    <a:blip r:embed="rId32"/>
+                    <a:stretch>
+                      <a:fillRect/>
+                    </a:stretch>
+                  </pic:blipFill>
+                  <pic:spPr>
+                    <a:xfrm>
+                      <a:off x="0" y="0"/>
+                      <a:ext cx="4429125" cy="3028950"/>
+                    </a:xfrm>
+                    <a:prstGeom prst="rect">
+                      <a:avLst/>
+                    </a:prstGeom>
+                  </pic:spPr>
+                </pic:pic>
+              </a:graphicData>
+            </a:graphic>
+          </wp:inline>
+        </w:drawing>
+      </w:r>
+    </w:p>
+    <w:p>
+      <w:pPr>
+        <w:rPr>
+          <w:lang w:val="en-US"/>
+        </w:rPr>
+      </w:pPr>
+      <w:r>
+        <w:rPr>
+          <w:lang w:val="en-US"/>
+        </w:rPr>
+        <w:t xml:space="preserve">We can see that in the above graph , </w:t>
+      </w:r>
+      <w:r>
+        <w:rPr>
+          <w:lang w:val="en-US"/>
+        </w:rPr>
+        <w:t xml:space="preserve">to reach 2 node , we shall have </w:t>
+      </w:r>
+      <w:r>
+        <w:rPr>
+          <w:lang w:val="en-US"/>
+        </w:rPr>
+        <w:t>two paths from 0 node</w:t>
+      </w:r>
+      <w:r>
+        <w:rPr>
+          <w:lang w:val="en-US"/>
+        </w:rPr>
+        <w:t xml:space="preserve"> (0 -&gt; 2 , 0 -&gt;1 -&gt; 2 )</w:t>
+      </w:r>
+      <w:r>
+        <w:rPr>
+          <w:lang w:val="en-US"/>
+        </w:rPr>
+        <w:t xml:space="preserve"> </w:t>
+      </w:r>
+      <w:r>
+        <w:rPr>
+          <w:lang w:val="en-US"/>
+        </w:rPr>
+        <w:t xml:space="preserve">, but the latter </w:t>
+      </w:r>
+      <w:r>
+        <w:rPr>
+          <w:lang w:val="en-US"/>
+        </w:rPr>
+        <w:t xml:space="preserve">takes 2 steps </w:t>
+      </w:r>
+      <w:r>
+        <w:rPr>
+          <w:lang w:val="en-US"/>
+        </w:rPr>
+        <w:t xml:space="preserve">as updated </w:t>
+      </w:r>
+      <w:r>
+        <w:rPr>
+          <w:lang w:val="en-US"/>
+        </w:rPr>
+        <w:t>in the top of the nodes represents the corresponding distances.</w:t>
+      </w:r>
+    </w:p>
+    <w:p>
+      <w:pPr>
+        <w:rPr>
+          <w:b/>
+          <w:bCs/>
+          <w:lang w:val="en-US"/>
+        </w:rPr>
+      </w:pPr>
+      <w:r>
+        <w:rPr>
+          <w:b/>
+          <w:bCs/>
+          <w:highlight w:val="yellow"/>
+          <w:lang w:val="en-US"/>
+        </w:rPr>
+        <w:t xml:space="preserve">Here we don’t need to store distance information to the queue </w:t>
+      </w:r>
+      <w:r>
+        <w:rPr>
+          <w:b/>
+          <w:bCs/>
+          <w:highlight w:val="yellow"/>
+          <w:lang w:val="en-US"/>
+        </w:rPr>
+        <w:t>, because it can be found out from the distance array directly.</w:t>
+      </w:r>
+    </w:p>
+    <w:p>
+      <w:pPr>
+        <w:rPr>
+          <w:lang w:val="en-US"/>
+        </w:rPr>
+      </w:pPr>
+      <w:r>
+        <w:rPr>
+          <w:lang w:val="en-US"/>
+        </w:rPr>
+        <w:lastRenderedPageBreak/>
+        <w:t xml:space="preserve">Time Complexity : </w:t>
+      </w:r>
+      <w:r>
+        <w:rPr>
+          <w:lang w:val="en-US"/>
+        </w:rPr>
+        <w:t xml:space="preserve">O(V + E ) </w:t>
+      </w:r>
+      <w:r>
+        <w:rPr>
+          <w:lang w:val="en-US"/>
+        </w:rPr>
+        <w:t>,as it is pure BFS algo.</w:t>
+      </w:r>
+    </w:p>
+    <w:p>
+      <w:pPr>
+        <w:pStyle w:val="Heading1"/>
+        <w:rPr>
+          <w:lang w:val="en-US"/>
+        </w:rPr>
+      </w:pPr>
+      <w:r>
+        <w:rPr>
+          <w:lang w:val="en-US"/>
+        </w:rPr>
+        <w:t>Shortest Path in Directed Acyclic Graph Topological Sort</w:t>
+      </w:r>
+    </w:p>
+    <w:p>
+      <w:pPr>
+        <w:rPr>
+          <w:lang w:val="en-US"/>
+        </w:rPr>
+      </w:pPr>
+    </w:p>
+    <w:p>
+      <w:pPr>
+        <w:rPr>
+          <w:lang w:val="en-US"/>
+        </w:rPr>
+      </w:pPr>
+      <w:r>
+        <w:rPr>
+          <w:lang w:val="en-US"/>
+        </w:rPr>
+        <w:t>Given a DAG, find the shortest path from the source to all other nodes in this DAG. In this problem statement, we have assumed the source vertex to be ‘0’. You will be given the weighted edges of the graph.</w:t>
+      </w:r>
+    </w:p>
+    <w:p>
+      <w:pPr>
+        <w:rPr>
+          <w:lang w:val="en-US"/>
+        </w:rPr>
+      </w:pPr>
+    </w:p>
+    <w:p>
+      <w:pPr>
+        <w:rPr>
+          <w:lang w:val="en-US"/>
+        </w:rPr>
+      </w:pPr>
+      <w:r>
+        <w:rPr>
+          <w:b/>
+          <w:bCs/>
+          <w:lang w:val="en-US"/>
+        </w:rPr>
+        <w:t>Intuition:</w:t>
+      </w:r>
+      <w:r>
+        <w:rPr>
+          <w:b/>
+          <w:bCs/>
+          <w:lang w:val="en-US"/>
+        </w:rPr>
+        <w:t xml:space="preserve"> </w:t>
+      </w:r>
+      <w:r>
+        <w:rPr>
+          <w:lang w:val="en-US"/>
+        </w:rPr>
+        <w:t>Finding the shortest path to a vertex is easy if you already know the shortest paths to all the vertices that can precede it. Processing the vertices in topological order ensures that by the time you get to a vertex, you’ve already processed all the vertices that can precede it</w:t>
+      </w:r>
+      <w:r>
+        <w:rPr>
+          <w:lang w:val="en-US"/>
+        </w:rPr>
+        <w:t>.</w:t>
+      </w:r>
+    </w:p>
+    <w:p>
+      <w:pPr>
+        <w:rPr>
+          <w:lang w:val="en-US"/>
+        </w:rPr>
+      </w:pPr>
+      <w:r>
+        <w:rPr>
+          <w:lang w:val="en-US"/>
+        </w:rPr>
+        <w:t>In this approach, we traverse the nodes sequentially according to their reachability from the source.</w:t>
+      </w:r>
+    </w:p>
+    <w:p>
+      <w:pPr>
+        <w:rPr>
+          <w:lang w:val="en-US"/>
+        </w:rPr>
+      </w:pPr>
+      <w:r>
+        <w:rPr>
+          <w:highlight w:val="yellow"/>
+          <w:lang w:val="en-US"/>
+        </w:rPr>
+        <w:t>Dijkstra’s algorithm is necessary for graphs that can contain cycles because they can’t be topologically sorted. In other cases, the topological sort would work fine as we start from the first node, and then move on to the others in a directed manner.</w:t>
+      </w:r>
+    </w:p>
+    <w:p>
+      <w:pPr>
+        <w:rPr>
+          <w:lang w:val="en-US"/>
+        </w:rPr>
+      </w:pPr>
+      <w:r>
+        <w:rPr>
+          <w:b/>
+          <w:bCs/>
+          <w:lang w:val="en-US"/>
+        </w:rPr>
+        <w:t>Time Complexity:</w:t>
+      </w:r>
+      <w:r>
+        <w:rPr>
+          <w:lang w:val="en-US"/>
+        </w:rPr>
+        <w:t xml:space="preserve"> O(N+M) {for the topological sort} + O(N+M) {for relaxation of vertices, each node and its adjacent nodes get traversed}</w:t>
+      </w:r>
+    </w:p>
+    <w:p>
+      <w:pPr>
+        <w:pStyle w:val="Heading1"/>
+        <w:rPr>
+          <w:lang w:val="en-US"/>
+        </w:rPr>
+      </w:pPr>
+      <w:r>
+        <w:rPr>
+          <w:lang w:val="en-US"/>
+        </w:rPr>
+        <w:t>Print Shortest Path – Dijkstra’s Algorithm</w:t>
       </w:r>
     </w:p>
     <w:p>

</xml_diff>